<commit_message>
upload the document that consists of a high-level problem and the data set
</commit_message>
<xml_diff>
--- a/521428705_K.M.P.W.K.Karunarathne_EEX5362_MP.docx
+++ b/521428705_K.M.P.W.K.Karunarathne_EEX5362_MP.docx
@@ -481,6 +481,7 @@
         <w:p>
           <w:pPr>
             <w:pStyle w:val="TOCHeading"/>
+            <w:spacing w:line="360" w:lineRule="auto"/>
             <w:rPr>
               <w:rFonts w:ascii="Calibri" w:hAnsi="Calibri" w:cs="Calibri"/>
               <w:color w:val="auto"/>
@@ -503,7 +504,7 @@
             </w:tabs>
             <w:spacing w:line="360" w:lineRule="auto"/>
             <w:rPr>
-              <w:rFonts w:ascii="Calibri" w:eastAsiaTheme="minorEastAsia" w:hAnsi="Calibri" w:cs="Calibri"/>
+              <w:rFonts w:eastAsiaTheme="minorEastAsia"/>
               <w:noProof/>
               <w:sz w:val="22"/>
               <w:szCs w:val="22"/>
@@ -518,7 +519,7 @@
           <w:r>
             <w:fldChar w:fldCharType="separate"/>
           </w:r>
-          <w:hyperlink w:anchor="_Toc212731688" w:history="1">
+          <w:hyperlink w:anchor="_Toc212734963" w:history="1">
             <w:r>
               <w:rPr>
                 <w:rStyle w:val="Hyperlink"/>
@@ -531,7 +532,7 @@
             </w:r>
             <w:r>
               <w:rPr>
-                <w:rFonts w:ascii="Calibri" w:eastAsiaTheme="minorEastAsia" w:hAnsi="Calibri" w:cs="Calibri"/>
+                <w:rFonts w:eastAsiaTheme="minorEastAsia"/>
                 <w:noProof/>
                 <w:sz w:val="22"/>
                 <w:szCs w:val="22"/>
@@ -550,7 +551,6 @@
             </w:r>
             <w:r>
               <w:rPr>
-                <w:rFonts w:ascii="Calibri" w:hAnsi="Calibri" w:cs="Calibri"/>
                 <w:noProof/>
                 <w:webHidden/>
               </w:rPr>
@@ -558,7 +558,6 @@
             </w:r>
             <w:r>
               <w:rPr>
-                <w:rFonts w:ascii="Calibri" w:hAnsi="Calibri" w:cs="Calibri"/>
                 <w:noProof/>
                 <w:webHidden/>
               </w:rPr>
@@ -566,22 +565,19 @@
             </w:r>
             <w:r>
               <w:rPr>
-                <w:rFonts w:ascii="Calibri" w:hAnsi="Calibri" w:cs="Calibri"/>
                 <w:noProof/>
                 <w:webHidden/>
               </w:rPr>
-              <w:instrText xml:space="preserve"> PAGEREF _Toc212731688 \h </w:instrText>
+              <w:instrText xml:space="preserve"> PAGEREF _Toc212734963 \h </w:instrText>
             </w:r>
             <w:r>
               <w:rPr>
-                <w:rFonts w:ascii="Calibri" w:hAnsi="Calibri" w:cs="Calibri"/>
                 <w:noProof/>
                 <w:webHidden/>
               </w:rPr>
             </w:r>
             <w:r>
               <w:rPr>
-                <w:rFonts w:ascii="Calibri" w:hAnsi="Calibri" w:cs="Calibri"/>
                 <w:noProof/>
                 <w:webHidden/>
               </w:rPr>
@@ -589,7 +585,6 @@
             </w:r>
             <w:r>
               <w:rPr>
-                <w:rFonts w:ascii="Calibri" w:hAnsi="Calibri" w:cs="Calibri"/>
                 <w:noProof/>
                 <w:webHidden/>
               </w:rPr>
@@ -597,7 +592,6 @@
             </w:r>
             <w:r>
               <w:rPr>
-                <w:rFonts w:ascii="Calibri" w:hAnsi="Calibri" w:cs="Calibri"/>
                 <w:noProof/>
                 <w:webHidden/>
               </w:rPr>
@@ -614,13 +608,13 @@
             </w:tabs>
             <w:spacing w:line="360" w:lineRule="auto"/>
             <w:rPr>
-              <w:rFonts w:ascii="Calibri" w:eastAsiaTheme="minorEastAsia" w:hAnsi="Calibri" w:cs="Calibri"/>
+              <w:rFonts w:eastAsiaTheme="minorEastAsia"/>
               <w:noProof/>
               <w:sz w:val="22"/>
               <w:szCs w:val="22"/>
             </w:rPr>
           </w:pPr>
-          <w:hyperlink w:anchor="_Toc212731689" w:history="1">
+          <w:hyperlink w:anchor="_Toc212734964" w:history="1">
             <w:r>
               <w:rPr>
                 <w:rStyle w:val="Hyperlink"/>
@@ -633,7 +627,7 @@
             </w:r>
             <w:r>
               <w:rPr>
-                <w:rFonts w:ascii="Calibri" w:eastAsiaTheme="minorEastAsia" w:hAnsi="Calibri" w:cs="Calibri"/>
+                <w:rFonts w:eastAsiaTheme="minorEastAsia"/>
                 <w:noProof/>
                 <w:sz w:val="22"/>
                 <w:szCs w:val="22"/>
@@ -652,7 +646,6 @@
             </w:r>
             <w:r>
               <w:rPr>
-                <w:rFonts w:ascii="Calibri" w:hAnsi="Calibri" w:cs="Calibri"/>
                 <w:noProof/>
                 <w:webHidden/>
               </w:rPr>
@@ -660,7 +653,6 @@
             </w:r>
             <w:r>
               <w:rPr>
-                <w:rFonts w:ascii="Calibri" w:hAnsi="Calibri" w:cs="Calibri"/>
                 <w:noProof/>
                 <w:webHidden/>
               </w:rPr>
@@ -668,22 +660,19 @@
             </w:r>
             <w:r>
               <w:rPr>
-                <w:rFonts w:ascii="Calibri" w:hAnsi="Calibri" w:cs="Calibri"/>
                 <w:noProof/>
                 <w:webHidden/>
               </w:rPr>
-              <w:instrText xml:space="preserve"> PAGEREF _Toc212731689 \h </w:instrText>
+              <w:instrText xml:space="preserve"> PAGEREF _Toc212734964 \h </w:instrText>
             </w:r>
             <w:r>
               <w:rPr>
-                <w:rFonts w:ascii="Calibri" w:hAnsi="Calibri" w:cs="Calibri"/>
                 <w:noProof/>
                 <w:webHidden/>
               </w:rPr>
             </w:r>
             <w:r>
               <w:rPr>
-                <w:rFonts w:ascii="Calibri" w:hAnsi="Calibri" w:cs="Calibri"/>
                 <w:noProof/>
                 <w:webHidden/>
               </w:rPr>
@@ -691,7 +680,6 @@
             </w:r>
             <w:r>
               <w:rPr>
-                <w:rFonts w:ascii="Calibri" w:hAnsi="Calibri" w:cs="Calibri"/>
                 <w:noProof/>
                 <w:webHidden/>
               </w:rPr>
@@ -699,7 +687,6 @@
             </w:r>
             <w:r>
               <w:rPr>
-                <w:rFonts w:ascii="Calibri" w:hAnsi="Calibri" w:cs="Calibri"/>
                 <w:noProof/>
                 <w:webHidden/>
               </w:rPr>
@@ -716,13 +703,13 @@
             </w:tabs>
             <w:spacing w:line="360" w:lineRule="auto"/>
             <w:rPr>
-              <w:rFonts w:ascii="Calibri" w:eastAsiaTheme="minorEastAsia" w:hAnsi="Calibri" w:cs="Calibri"/>
+              <w:rFonts w:eastAsiaTheme="minorEastAsia"/>
               <w:noProof/>
               <w:sz w:val="22"/>
               <w:szCs w:val="22"/>
             </w:rPr>
           </w:pPr>
-          <w:hyperlink w:anchor="_Toc212731690" w:history="1">
+          <w:hyperlink w:anchor="_Toc212734965" w:history="1">
             <w:r>
               <w:rPr>
                 <w:rStyle w:val="Hyperlink"/>
@@ -735,7 +722,7 @@
             </w:r>
             <w:r>
               <w:rPr>
-                <w:rFonts w:ascii="Calibri" w:eastAsiaTheme="minorEastAsia" w:hAnsi="Calibri" w:cs="Calibri"/>
+                <w:rFonts w:eastAsiaTheme="minorEastAsia"/>
                 <w:noProof/>
                 <w:sz w:val="22"/>
                 <w:szCs w:val="22"/>
@@ -754,7 +741,6 @@
             </w:r>
             <w:r>
               <w:rPr>
-                <w:rFonts w:ascii="Calibri" w:hAnsi="Calibri" w:cs="Calibri"/>
                 <w:noProof/>
                 <w:webHidden/>
               </w:rPr>
@@ -762,7 +748,6 @@
             </w:r>
             <w:r>
               <w:rPr>
-                <w:rFonts w:ascii="Calibri" w:hAnsi="Calibri" w:cs="Calibri"/>
                 <w:noProof/>
                 <w:webHidden/>
               </w:rPr>
@@ -770,22 +755,19 @@
             </w:r>
             <w:r>
               <w:rPr>
-                <w:rFonts w:ascii="Calibri" w:hAnsi="Calibri" w:cs="Calibri"/>
                 <w:noProof/>
                 <w:webHidden/>
               </w:rPr>
-              <w:instrText xml:space="preserve"> PAGEREF _Toc212731690 \h </w:instrText>
+              <w:instrText xml:space="preserve"> PAGEREF _Toc212734965 \h </w:instrText>
             </w:r>
             <w:r>
               <w:rPr>
-                <w:rFonts w:ascii="Calibri" w:hAnsi="Calibri" w:cs="Calibri"/>
                 <w:noProof/>
                 <w:webHidden/>
               </w:rPr>
             </w:r>
             <w:r>
               <w:rPr>
-                <w:rFonts w:ascii="Calibri" w:hAnsi="Calibri" w:cs="Calibri"/>
                 <w:noProof/>
                 <w:webHidden/>
               </w:rPr>
@@ -793,7 +775,6 @@
             </w:r>
             <w:r>
               <w:rPr>
-                <w:rFonts w:ascii="Calibri" w:hAnsi="Calibri" w:cs="Calibri"/>
                 <w:noProof/>
                 <w:webHidden/>
               </w:rPr>
@@ -801,7 +782,6 @@
             </w:r>
             <w:r>
               <w:rPr>
-                <w:rFonts w:ascii="Calibri" w:hAnsi="Calibri" w:cs="Calibri"/>
                 <w:noProof/>
                 <w:webHidden/>
               </w:rPr>
@@ -818,13 +798,13 @@
             </w:tabs>
             <w:spacing w:line="360" w:lineRule="auto"/>
             <w:rPr>
-              <w:rFonts w:ascii="Calibri" w:eastAsiaTheme="minorEastAsia" w:hAnsi="Calibri" w:cs="Calibri"/>
+              <w:rFonts w:eastAsiaTheme="minorEastAsia"/>
               <w:noProof/>
               <w:sz w:val="22"/>
               <w:szCs w:val="22"/>
             </w:rPr>
           </w:pPr>
-          <w:hyperlink w:anchor="_Toc212731691" w:history="1">
+          <w:hyperlink w:anchor="_Toc212734966" w:history="1">
             <w:r>
               <w:rPr>
                 <w:rStyle w:val="Hyperlink"/>
@@ -837,7 +817,7 @@
             </w:r>
             <w:r>
               <w:rPr>
-                <w:rFonts w:ascii="Calibri" w:eastAsiaTheme="minorEastAsia" w:hAnsi="Calibri" w:cs="Calibri"/>
+                <w:rFonts w:eastAsiaTheme="minorEastAsia"/>
                 <w:noProof/>
                 <w:sz w:val="22"/>
                 <w:szCs w:val="22"/>
@@ -856,7 +836,6 @@
             </w:r>
             <w:r>
               <w:rPr>
-                <w:rFonts w:ascii="Calibri" w:hAnsi="Calibri" w:cs="Calibri"/>
                 <w:noProof/>
                 <w:webHidden/>
               </w:rPr>
@@ -864,7 +843,6 @@
             </w:r>
             <w:r>
               <w:rPr>
-                <w:rFonts w:ascii="Calibri" w:hAnsi="Calibri" w:cs="Calibri"/>
                 <w:noProof/>
                 <w:webHidden/>
               </w:rPr>
@@ -872,22 +850,19 @@
             </w:r>
             <w:r>
               <w:rPr>
-                <w:rFonts w:ascii="Calibri" w:hAnsi="Calibri" w:cs="Calibri"/>
                 <w:noProof/>
                 <w:webHidden/>
               </w:rPr>
-              <w:instrText xml:space="preserve"> PAGEREF _Toc212731691 \h </w:instrText>
+              <w:instrText xml:space="preserve"> PAGEREF _Toc212734966 \h </w:instrText>
             </w:r>
             <w:r>
               <w:rPr>
-                <w:rFonts w:ascii="Calibri" w:hAnsi="Calibri" w:cs="Calibri"/>
                 <w:noProof/>
                 <w:webHidden/>
               </w:rPr>
             </w:r>
             <w:r>
               <w:rPr>
-                <w:rFonts w:ascii="Calibri" w:hAnsi="Calibri" w:cs="Calibri"/>
                 <w:noProof/>
                 <w:webHidden/>
               </w:rPr>
@@ -895,15 +870,13 @@
             </w:r>
             <w:r>
               <w:rPr>
-                <w:rFonts w:ascii="Calibri" w:hAnsi="Calibri" w:cs="Calibri"/>
                 <w:noProof/>
                 <w:webHidden/>
               </w:rPr>
-              <w:t>4</w:t>
+              <w:t>5</w:t>
             </w:r>
             <w:r>
               <w:rPr>
-                <w:rFonts w:ascii="Calibri" w:hAnsi="Calibri" w:cs="Calibri"/>
                 <w:noProof/>
                 <w:webHidden/>
               </w:rPr>
@@ -912,6 +885,9 @@
           </w:hyperlink>
         </w:p>
         <w:p>
+          <w:pPr>
+            <w:spacing w:line="360" w:lineRule="auto"/>
+          </w:pPr>
           <w:r>
             <w:rPr>
               <w:b/>
@@ -924,6 +900,9 @@
       </w:sdtContent>
     </w:sdt>
     <w:p>
+      <w:pPr>
+        <w:spacing w:line="360" w:lineRule="auto"/>
+      </w:pPr>
       <w:r>
         <w:br w:type="page"/>
       </w:r>
@@ -961,7 +940,7 @@
           <w:szCs w:val="20"/>
         </w:rPr>
       </w:pPr>
-      <w:bookmarkStart w:id="0" w:name="_Toc212731688"/>
+      <w:bookmarkStart w:id="0" w:name="_Toc212734963"/>
       <w:r>
         <w:rPr>
           <w:rFonts w:ascii="Calibri" w:hAnsi="Calibri" w:cs="Calibri"/>
@@ -1232,7 +1211,7 @@
           <w:szCs w:val="20"/>
         </w:rPr>
       </w:pPr>
-      <w:bookmarkStart w:id="1" w:name="_Toc212731689"/>
+      <w:bookmarkStart w:id="1" w:name="_Toc212734964"/>
       <w:r>
         <w:rPr>
           <w:rFonts w:ascii="Calibri" w:hAnsi="Calibri" w:cs="Calibri"/>
@@ -1264,6 +1243,7 @@
           <w:ilvl w:val="0"/>
           <w:numId w:val="14"/>
         </w:numPr>
+        <w:spacing w:line="360" w:lineRule="auto"/>
         <w:jc w:val="both"/>
         <w:rPr>
           <w:rFonts w:ascii="Calibri" w:hAnsi="Calibri" w:cs="Calibri"/>
@@ -1323,6 +1303,7 @@
         </w:rPr>
         <w:t xml:space="preserve"> </w:t>
       </w:r>
+      <w:proofErr w:type="spellStart"/>
       <w:r>
         <w:rPr>
           <w:rStyle w:val="HTMLCode"/>
@@ -1378,12 +1359,14 @@
         </w:rPr>
         <w:t>Min</w:t>
       </w:r>
+      <w:proofErr w:type="spellEnd"/>
       <w:r>
         <w:rPr>
           <w:rFonts w:ascii="Calibri" w:hAnsi="Calibri" w:cs="Calibri"/>
         </w:rPr>
         <w:t xml:space="preserve"> and </w:t>
       </w:r>
+      <w:proofErr w:type="spellStart"/>
       <w:r>
         <w:rPr>
           <w:rStyle w:val="HTMLCode"/>
@@ -1439,6 +1422,7 @@
         </w:rPr>
         <w:t>Min</w:t>
       </w:r>
+      <w:proofErr w:type="spellEnd"/>
       <w:r>
         <w:rPr>
           <w:rFonts w:ascii="Calibri" w:hAnsi="Calibri" w:cs="Calibri"/>
@@ -1446,6 +1430,34 @@
           <w:bCs/>
         </w:rPr>
         <w:t>.</w:t>
+      </w:r>
+      <w:r>
+        <w:rPr>
+          <w:rFonts w:ascii="Calibri" w:hAnsi="Calibri" w:cs="Calibri"/>
+          <w:b/>
+          <w:bCs/>
+        </w:rPr>
+        <w:t xml:space="preserve"> </w:t>
+      </w:r>
+      <w:r>
+        <w:rPr>
+          <w:rFonts w:ascii="Calibri" w:hAnsi="Calibri" w:cs="Calibri"/>
+        </w:rPr>
+        <w:t xml:space="preserve">It represents a </w:t>
+      </w:r>
+      <w:r>
+        <w:rPr>
+          <w:rFonts w:ascii="Calibri" w:hAnsi="Calibri" w:cs="Calibri"/>
+          <w:b/>
+          <w:bCs/>
+        </w:rPr>
+        <w:t>94-minute (about 1.5 hours)</w:t>
+      </w:r>
+      <w:r>
+        <w:rPr>
+          <w:rFonts w:ascii="Calibri" w:hAnsi="Calibri" w:cs="Calibri"/>
+        </w:rPr>
+        <w:t xml:space="preserve"> snapshot of a single, busy period (like 9:00 AM to 10:30 AM).</w:t>
       </w:r>
     </w:p>
     <w:p>
@@ -1455,6 +1467,7 @@
           <w:ilvl w:val="0"/>
           <w:numId w:val="14"/>
         </w:numPr>
+        <w:spacing w:line="360" w:lineRule="auto"/>
         <w:jc w:val="both"/>
         <w:rPr>
           <w:rFonts w:ascii="Calibri" w:hAnsi="Calibri" w:cs="Calibri"/>
@@ -1508,6 +1521,7 @@
           <w:ilvl w:val="0"/>
           <w:numId w:val="14"/>
         </w:numPr>
+        <w:spacing w:line="360" w:lineRule="auto"/>
         <w:jc w:val="both"/>
         <w:rPr>
           <w:rFonts w:ascii="Calibri" w:hAnsi="Calibri" w:cs="Calibri"/>
@@ -1518,6 +1532,7 @@
           <w:rStyle w:val="citation-118"/>
           <w:rFonts w:ascii="Calibri" w:eastAsiaTheme="majorEastAsia" w:hAnsi="Calibri" w:cs="Calibri"/>
         </w:rPr>
+        <w:lastRenderedPageBreak/>
         <w:t xml:space="preserve">The model will then be used to calculate the performance </w:t>
       </w:r>
       <w:r>
@@ -1575,6 +1590,7 @@
           <w:ilvl w:val="0"/>
           <w:numId w:val="14"/>
         </w:numPr>
+        <w:spacing w:line="360" w:lineRule="auto"/>
         <w:jc w:val="both"/>
         <w:rPr>
           <w:rFonts w:ascii="Calibri" w:hAnsi="Calibri" w:cs="Calibri"/>
@@ -1622,7 +1638,6 @@
           <w:i/>
           <w:iCs/>
         </w:rPr>
-        <w:lastRenderedPageBreak/>
         <w:t xml:space="preserve">Note: </w:t>
       </w:r>
     </w:p>
@@ -1717,7 +1732,7 @@
           <w:szCs w:val="6"/>
         </w:rPr>
       </w:pPr>
-      <w:bookmarkStart w:id="2" w:name="_Toc212731690"/>
+      <w:bookmarkStart w:id="2" w:name="_Toc212734965"/>
       <w:r>
         <w:rPr>
           <w:rFonts w:ascii="Calibri" w:hAnsi="Calibri" w:cs="Calibri"/>
@@ -1735,15 +1750,14 @@
       <w:pPr>
         <w:pStyle w:val="FirstParagraph"/>
         <w:spacing w:line="360" w:lineRule="auto"/>
-        <w:rPr>
-          <w:rFonts w:ascii="Calibri" w:hAnsi="Calibri" w:cs="Calibri"/>
-        </w:rPr>
-      </w:pPr>
-      <w:r>
-        <w:rPr>
-          <w:rFonts w:ascii="Calibri" w:hAnsi="Calibri" w:cs="Calibri"/>
-        </w:rPr>
-        <w:t xml:space="preserve">The primary goals for evaluating the OPD system are: </w:t>
+        <w:ind w:left="360"/>
+        <w:jc w:val="both"/>
+        <w:rPr>
+          <w:rFonts w:ascii="Calibri" w:hAnsi="Calibri" w:cs="Calibri"/>
+        </w:rPr>
+      </w:pPr>
+      <w:r>
+        <w:t>The primary performance objectives for evaluating the Outpatient Department (OPD) system focus on improving operational efficiency, patient satisfaction, and resource utilization. The evaluation is designed to measure how effectively the system manages patient flow, doctor workloads, and overall service delivery. The specific objectives are as follows:</w:t>
       </w:r>
     </w:p>
     <w:p>
@@ -1770,7 +1784,21 @@
         <w:rPr>
           <w:rFonts w:ascii="Calibri" w:hAnsi="Calibri" w:cs="Calibri"/>
         </w:rPr>
-        <w:t xml:space="preserve"> – reduce time from arrival to consultation completion. </w:t>
+        <w:t xml:space="preserve"> </w:t>
+      </w:r>
+    </w:p>
+    <w:p>
+      <w:pPr>
+        <w:pStyle w:val="FirstParagraph"/>
+        <w:spacing w:line="360" w:lineRule="auto"/>
+        <w:ind w:left="720"/>
+        <w:jc w:val="both"/>
+        <w:rPr>
+          <w:rFonts w:ascii="Calibri" w:hAnsi="Calibri" w:cs="Calibri"/>
+        </w:rPr>
+      </w:pPr>
+      <w:r>
+        <w:t>The main goal is to reduce the total time a patient spends in the system from arrival and registration to consultation completion. Shorter waiting times indicate a more efficient process and directly enhance patient satisfaction. The system aims to identify factors contributing to delays, such as limited registration counters, consultation room queues, or uneven doctor allocation.</w:t>
       </w:r>
     </w:p>
     <w:p>
@@ -1797,7 +1825,22 @@
         <w:rPr>
           <w:rFonts w:ascii="Calibri" w:hAnsi="Calibri" w:cs="Calibri"/>
         </w:rPr>
-        <w:t xml:space="preserve"> – ensure doctors are neither underutilized nor overburdened. </w:t>
+        <w:t xml:space="preserve"> </w:t>
+      </w:r>
+    </w:p>
+    <w:p>
+      <w:pPr>
+        <w:pStyle w:val="FirstParagraph"/>
+        <w:spacing w:line="360" w:lineRule="auto"/>
+        <w:ind w:left="720"/>
+        <w:jc w:val="both"/>
+      </w:pPr>
+      <w:r>
+        <w:t xml:space="preserve">Ensuring that doctors’ time is used efficiently is crucial. Overburdened doctors can lead to fatigue and lower consultation quality, while underutilized doctors represent wasted resources. The system evaluates doctor utilization rates to maintain an optimal balance </w:t>
+      </w:r>
+      <w:r>
+        <w:lastRenderedPageBreak/>
+        <w:t>where each doctor handles a reasonable number of patients per hour without exceeding sustainable workload levels.</w:t>
       </w:r>
     </w:p>
     <w:p>
@@ -1824,7 +1867,18 @@
         <w:rPr>
           <w:rFonts w:ascii="Calibri" w:hAnsi="Calibri" w:cs="Calibri"/>
         </w:rPr>
-        <w:t xml:space="preserve"> – determine times of high congestion and their impact on waiting times. </w:t>
+        <w:t xml:space="preserve"> </w:t>
+      </w:r>
+    </w:p>
+    <w:p>
+      <w:pPr>
+        <w:pStyle w:val="FirstParagraph"/>
+        <w:spacing w:line="360" w:lineRule="auto"/>
+        <w:ind w:left="720"/>
+        <w:jc w:val="both"/>
+      </w:pPr>
+      <w:r>
+        <w:t>Patient arrivals often fluctuate throughout the day, leading to congestion during certain hours. The system analyzes arrival patterns to pinpoint peak load periods when queues and waiting times increase. Recognizing these bottlenecks helps in planning interventions such as dynamic staff scheduling, queue management, or appointment distribution.</w:t>
       </w:r>
     </w:p>
     <w:p>
@@ -1847,11 +1901,31 @@
         </w:rPr>
         <w:t xml:space="preserve">Evaluate impact of adding resources </w:t>
       </w:r>
-      <w:r>
-        <w:rPr>
-          <w:rFonts w:ascii="Calibri" w:hAnsi="Calibri" w:cs="Calibri"/>
-        </w:rPr>
-        <w:t xml:space="preserve">– analyze how adding doctors or registration counters affects performance. </w:t>
+    </w:p>
+    <w:p>
+      <w:pPr>
+        <w:pStyle w:val="FirstParagraph"/>
+        <w:spacing w:line="360" w:lineRule="auto"/>
+        <w:ind w:left="720"/>
+        <w:jc w:val="both"/>
+        <w:rPr>
+          <w:rFonts w:ascii="Calibri" w:hAnsi="Calibri" w:cs="Calibri"/>
+        </w:rPr>
+      </w:pPr>
+      <w:r>
+        <w:t>The model examines how performance metrics change when additional resources such as extra doctors, nurses, or registration counters</w:t>
+      </w:r>
+      <w:r>
+        <w:t xml:space="preserve"> </w:t>
+      </w:r>
+      <w:r>
+        <w:t>are introduced. This helps in performing “what-if” analyses to predict improvements in waiting time, service rate, and patient throughput, supporting data-driven decisions for resource allocation.</w:t>
+      </w:r>
+      <w:r>
+        <w:rPr>
+          <w:rFonts w:ascii="Calibri" w:hAnsi="Calibri" w:cs="Calibri"/>
+        </w:rPr>
+        <w:t xml:space="preserve"> </w:t>
       </w:r>
     </w:p>
     <w:p>
@@ -1878,15 +1952,21 @@
         <w:rPr>
           <w:rFonts w:ascii="Calibri" w:hAnsi="Calibri" w:cs="Calibri"/>
         </w:rPr>
-        <w:t xml:space="preserve"> – increase the number of patients processed per hour without sacrificing service quality.</w:t>
-      </w:r>
-    </w:p>
-    <w:p>
-      <w:pPr>
-        <w:rPr>
-          <w:rFonts w:ascii="Calibri" w:hAnsi="Calibri" w:cs="Calibri"/>
-        </w:rPr>
-      </w:pPr>
+        <w:t xml:space="preserve"> </w:t>
+      </w:r>
+    </w:p>
+    <w:p>
+      <w:pPr>
+        <w:spacing w:line="360" w:lineRule="auto"/>
+        <w:ind w:left="720"/>
+        <w:jc w:val="both"/>
+        <w:rPr>
+          <w:rFonts w:ascii="Calibri" w:hAnsi="Calibri" w:cs="Calibri"/>
+        </w:rPr>
+      </w:pPr>
+      <w:r>
+        <w:t>Throughput refers to the number of patients successfully processed within a specific time frame. The system aims to maximize throughput without compromising service quality or patient experience. This objective ensures that operational efficiency improvements translate into tangible increases in the number of patients served per hour.</w:t>
+      </w:r>
       <w:r>
         <w:rPr>
           <w:rFonts w:ascii="Calibri" w:hAnsi="Calibri" w:cs="Calibri"/>
@@ -1910,7 +1990,7 @@
           <w:szCs w:val="20"/>
         </w:rPr>
       </w:pPr>
-      <w:bookmarkStart w:id="3" w:name="_Toc212731691"/>
+      <w:bookmarkStart w:id="3" w:name="_Toc212734966"/>
       <w:r>
         <w:rPr>
           <w:rFonts w:ascii="Calibri" w:hAnsi="Calibri" w:cs="Calibri"/>
@@ -2981,7 +3061,7 @@
   <w:abstractNum w:abstractNumId="5" w15:restartNumberingAfterBreak="0">
     <w:nsid w:val="1C46614F"/>
     <w:multiLevelType w:val="hybridMultilevel"/>
-    <w:tmpl w:val="A5842A4E"/>
+    <w:tmpl w:val="CC9627DA"/>
     <w:lvl w:ilvl="0" w:tplc="04090001">
       <w:start w:val="1"/>
       <w:numFmt w:val="bullet"/>

</xml_diff>

<commit_message>
Upload the upload the document that consists of a high-level problem and the data set
</commit_message>
<xml_diff>
--- a/521428705_K.M.P.W.K.Karunarathne_EEX5362_MP.docx
+++ b/521428705_K.M.P.W.K.Karunarathne_EEX5362_MP.docx
@@ -501,6 +501,7 @@
           <w:pPr>
             <w:pStyle w:val="TOCHeading"/>
             <w:spacing w:line="360" w:lineRule="auto"/>
+            <w:jc w:val="both"/>
             <w:rPr>
               <w:rFonts w:ascii="Calibri" w:hAnsi="Calibri" w:cs="Calibri"/>
               <w:color w:val="auto"/>
@@ -522,6 +523,7 @@
               <w:tab w:val="right" w:leader="dot" w:pos="9350"/>
             </w:tabs>
             <w:spacing w:line="360" w:lineRule="auto"/>
+            <w:jc w:val="both"/>
             <w:rPr>
               <w:rFonts w:eastAsiaTheme="minorEastAsia"/>
               <w:noProof/>
@@ -538,7 +540,7 @@
           <w:r>
             <w:fldChar w:fldCharType="separate"/>
           </w:r>
-          <w:hyperlink w:anchor="_Toc212734963" w:history="1">
+          <w:hyperlink w:anchor="_Toc212814103" w:history="1">
             <w:r>
               <w:rPr>
                 <w:rStyle w:val="Hyperlink"/>
@@ -566,7 +568,7 @@
                 <w:bCs/>
                 <w:noProof/>
               </w:rPr>
-              <w:t>System Description</w:t>
+              <w:t>System Overview</w:t>
             </w:r>
             <w:r>
               <w:rPr>
@@ -587,7 +589,7 @@
                 <w:noProof/>
                 <w:webHidden/>
               </w:rPr>
-              <w:instrText xml:space="preserve"> PAGEREF _Toc212734963 \h </w:instrText>
+              <w:instrText xml:space="preserve"> PAGEREF _Toc212814103 \h </w:instrText>
             </w:r>
             <w:r>
               <w:rPr>
@@ -626,6 +628,7 @@
               <w:tab w:val="right" w:leader="dot" w:pos="9350"/>
             </w:tabs>
             <w:spacing w:line="360" w:lineRule="auto"/>
+            <w:jc w:val="both"/>
             <w:rPr>
               <w:rFonts w:eastAsiaTheme="minorEastAsia"/>
               <w:noProof/>
@@ -633,7 +636,7 @@
               <w:szCs w:val="22"/>
             </w:rPr>
           </w:pPr>
-          <w:hyperlink w:anchor="_Toc212734964" w:history="1">
+          <w:hyperlink w:anchor="_Toc212814104" w:history="1">
             <w:r>
               <w:rPr>
                 <w:rStyle w:val="Hyperlink"/>
@@ -661,7 +664,7 @@
                 <w:bCs/>
                 <w:noProof/>
               </w:rPr>
-              <w:t>Dataset</w:t>
+              <w:t>Performance Objectives</w:t>
             </w:r>
             <w:r>
               <w:rPr>
@@ -682,7 +685,7 @@
                 <w:noProof/>
                 <w:webHidden/>
               </w:rPr>
-              <w:instrText xml:space="preserve"> PAGEREF _Toc212734964 \h </w:instrText>
+              <w:instrText xml:space="preserve"> PAGEREF _Toc212814104 \h </w:instrText>
             </w:r>
             <w:r>
               <w:rPr>
@@ -721,6 +724,7 @@
               <w:tab w:val="right" w:leader="dot" w:pos="9350"/>
             </w:tabs>
             <w:spacing w:line="360" w:lineRule="auto"/>
+            <w:jc w:val="both"/>
             <w:rPr>
               <w:rFonts w:eastAsiaTheme="minorEastAsia"/>
               <w:noProof/>
@@ -728,7 +732,7 @@
               <w:szCs w:val="22"/>
             </w:rPr>
           </w:pPr>
-          <w:hyperlink w:anchor="_Toc212734965" w:history="1">
+          <w:hyperlink w:anchor="_Toc212814105" w:history="1">
             <w:r>
               <w:rPr>
                 <w:rStyle w:val="Hyperlink"/>
@@ -756,7 +760,7 @@
                 <w:bCs/>
                 <w:noProof/>
               </w:rPr>
-              <w:t>Performance Objectives</w:t>
+              <w:t>Dataset</w:t>
             </w:r>
             <w:r>
               <w:rPr>
@@ -777,7 +781,7 @@
                 <w:noProof/>
                 <w:webHidden/>
               </w:rPr>
-              <w:instrText xml:space="preserve"> PAGEREF _Toc212734965 \h </w:instrText>
+              <w:instrText xml:space="preserve"> PAGEREF _Toc212814105 \h </w:instrText>
             </w:r>
             <w:r>
               <w:rPr>
@@ -797,7 +801,7 @@
                 <w:noProof/>
                 <w:webHidden/>
               </w:rPr>
-              <w:t>3</w:t>
+              <w:t>4</w:t>
             </w:r>
             <w:r>
               <w:rPr>
@@ -816,6 +820,7 @@
               <w:tab w:val="right" w:leader="dot" w:pos="9350"/>
             </w:tabs>
             <w:spacing w:line="360" w:lineRule="auto"/>
+            <w:jc w:val="both"/>
             <w:rPr>
               <w:rFonts w:eastAsiaTheme="minorEastAsia"/>
               <w:noProof/>
@@ -823,7 +828,7 @@
               <w:szCs w:val="22"/>
             </w:rPr>
           </w:pPr>
-          <w:hyperlink w:anchor="_Toc212734966" w:history="1">
+          <w:hyperlink w:anchor="_Toc212814106" w:history="1">
             <w:r>
               <w:rPr>
                 <w:rStyle w:val="Hyperlink"/>
@@ -851,7 +856,7 @@
                 <w:bCs/>
                 <w:noProof/>
               </w:rPr>
-              <w:t>References</w:t>
+              <w:t>Expected Outcomes</w:t>
             </w:r>
             <w:r>
               <w:rPr>
@@ -872,7 +877,7 @@
                 <w:noProof/>
                 <w:webHidden/>
               </w:rPr>
-              <w:instrText xml:space="preserve"> PAGEREF _Toc212734966 \h </w:instrText>
+              <w:instrText xml:space="preserve"> PAGEREF _Toc212814106 \h </w:instrText>
             </w:r>
             <w:r>
               <w:rPr>
@@ -893,6 +898,102 @@
                 <w:webHidden/>
               </w:rPr>
               <w:t>5</w:t>
+            </w:r>
+            <w:r>
+              <w:rPr>
+                <w:noProof/>
+                <w:webHidden/>
+              </w:rPr>
+              <w:fldChar w:fldCharType="end"/>
+            </w:r>
+          </w:hyperlink>
+        </w:p>
+        <w:p>
+          <w:pPr>
+            <w:pStyle w:val="TOC1"/>
+            <w:tabs>
+              <w:tab w:val="left" w:pos="440"/>
+              <w:tab w:val="right" w:leader="dot" w:pos="9350"/>
+            </w:tabs>
+            <w:spacing w:line="360" w:lineRule="auto"/>
+            <w:jc w:val="both"/>
+            <w:rPr>
+              <w:rFonts w:eastAsiaTheme="minorEastAsia"/>
+              <w:noProof/>
+              <w:sz w:val="22"/>
+              <w:szCs w:val="22"/>
+            </w:rPr>
+          </w:pPr>
+          <w:hyperlink w:anchor="_Toc212814107" w:history="1">
+            <w:r>
+              <w:rPr>
+                <w:rStyle w:val="Hyperlink"/>
+                <w:rFonts w:ascii="Calibri" w:hAnsi="Calibri" w:cs="Calibri"/>
+                <w:b/>
+                <w:bCs/>
+                <w:noProof/>
+              </w:rPr>
+              <w:t>5.</w:t>
+            </w:r>
+            <w:r>
+              <w:rPr>
+                <w:rFonts w:eastAsiaTheme="minorEastAsia"/>
+                <w:noProof/>
+                <w:sz w:val="22"/>
+                <w:szCs w:val="22"/>
+              </w:rPr>
+              <w:tab/>
+            </w:r>
+            <w:r>
+              <w:rPr>
+                <w:rStyle w:val="Hyperlink"/>
+                <w:rFonts w:ascii="Calibri" w:hAnsi="Calibri" w:cs="Calibri"/>
+                <w:b/>
+                <w:bCs/>
+                <w:noProof/>
+              </w:rPr>
+              <w:t>References</w:t>
+            </w:r>
+            <w:r>
+              <w:rPr>
+                <w:noProof/>
+                <w:webHidden/>
+              </w:rPr>
+              <w:tab/>
+            </w:r>
+            <w:r>
+              <w:rPr>
+                <w:noProof/>
+                <w:webHidden/>
+              </w:rPr>
+              <w:fldChar w:fldCharType="begin"/>
+            </w:r>
+            <w:r>
+              <w:rPr>
+                <w:noProof/>
+                <w:webHidden/>
+              </w:rPr>
+              <w:instrText xml:space="preserve"> PAGEREF _Toc212814107 \h </w:instrText>
+            </w:r>
+            <w:r>
+              <w:rPr>
+                <w:noProof/>
+                <w:webHidden/>
+              </w:rPr>
+            </w:r>
+            <w:r>
+              <w:rPr>
+                <w:noProof/>
+                <w:webHidden/>
+              </w:rPr>
+              <w:fldChar w:fldCharType="separate"/>
+            </w:r>
+            <w:r>
+              <w:rPr>
+                <w:noProof/>
+                <w:webHidden/>
+              </w:rPr>
+              <w:t>6</w:t>
             </w:r>
             <w:r>
               <w:rPr>
@@ -906,6 +1007,7 @@
         <w:p>
           <w:pPr>
             <w:spacing w:line="360" w:lineRule="auto"/>
+            <w:jc w:val="both"/>
           </w:pPr>
           <w:r>
             <w:rPr>
@@ -959,7 +1061,7 @@
           <w:szCs w:val="20"/>
         </w:rPr>
       </w:pPr>
-      <w:bookmarkStart w:id="0" w:name="_Toc212734963"/>
+      <w:bookmarkStart w:id="0" w:name="_Toc212814103"/>
       <w:r>
         <w:rPr>
           <w:rFonts w:ascii="Calibri" w:hAnsi="Calibri" w:cs="Calibri"/>
@@ -969,7 +1071,18 @@
           <w:sz w:val="28"/>
           <w:szCs w:val="20"/>
         </w:rPr>
-        <w:t>System Description</w:t>
+        <w:t xml:space="preserve">System </w:t>
+      </w:r>
+      <w:r>
+        <w:rPr>
+          <w:rFonts w:ascii="Calibri" w:hAnsi="Calibri" w:cs="Calibri"/>
+          <w:b/>
+          <w:bCs/>
+          <w:color w:val="auto"/>
+          <w:sz w:val="28"/>
+          <w:szCs w:val="20"/>
+        </w:rPr>
+        <w:t>Overview</w:t>
       </w:r>
       <w:bookmarkEnd w:id="0"/>
       <w:r>
@@ -1226,12 +1339,247 @@
           <w:b/>
           <w:bCs/>
           <w:color w:val="auto"/>
+          <w:sz w:val="6"/>
+          <w:szCs w:val="6"/>
+        </w:rPr>
+      </w:pPr>
+      <w:bookmarkStart w:id="1" w:name="_Toc212814104"/>
+      <w:r>
+        <w:rPr>
+          <w:rFonts w:ascii="Calibri" w:hAnsi="Calibri" w:cs="Calibri"/>
+          <w:b/>
+          <w:bCs/>
+          <w:color w:val="auto"/>
           <w:sz w:val="28"/>
-          <w:szCs w:val="20"/>
-        </w:rPr>
-      </w:pPr>
-      <w:bookmarkStart w:id="1" w:name="_Toc212734964"/>
-      <w:r>
+          <w:szCs w:val="28"/>
+        </w:rPr>
+        <w:t>Performance Objectives</w:t>
+      </w:r>
+      <w:bookmarkEnd w:id="1"/>
+    </w:p>
+    <w:p>
+      <w:pPr>
+        <w:pStyle w:val="FirstParagraph"/>
+        <w:spacing w:line="360" w:lineRule="auto"/>
+        <w:ind w:left="360"/>
+        <w:jc w:val="both"/>
+        <w:rPr>
+          <w:rFonts w:ascii="Calibri" w:hAnsi="Calibri" w:cs="Calibri"/>
+        </w:rPr>
+      </w:pPr>
+      <w:r>
+        <w:t>The primary performance objectives for evaluating the Outpatient Department (OPD) system focus on improving operational efficiency, patient satisfaction, and resource utilization. The evaluation is designed to measure how effectively the system manages patient flow, doctor workloads, and overall service delivery. The specific objectives are as follows:</w:t>
+      </w:r>
+    </w:p>
+    <w:p>
+      <w:pPr>
+        <w:pStyle w:val="FirstParagraph"/>
+        <w:numPr>
+          <w:ilvl w:val="0"/>
+          <w:numId w:val="9"/>
+        </w:numPr>
+        <w:spacing w:line="360" w:lineRule="auto"/>
+        <w:rPr>
+          <w:rFonts w:ascii="Calibri" w:hAnsi="Calibri" w:cs="Calibri"/>
+        </w:rPr>
+      </w:pPr>
+      <w:r>
+        <w:rPr>
+          <w:rFonts w:ascii="Calibri" w:hAnsi="Calibri" w:cs="Calibri"/>
+          <w:b/>
+          <w:bCs/>
+        </w:rPr>
+        <w:t>Minimize patient waiting time</w:t>
+      </w:r>
+      <w:r>
+        <w:rPr>
+          <w:rFonts w:ascii="Calibri" w:hAnsi="Calibri" w:cs="Calibri"/>
+        </w:rPr>
+        <w:t xml:space="preserve"> </w:t>
+      </w:r>
+    </w:p>
+    <w:p>
+      <w:pPr>
+        <w:pStyle w:val="FirstParagraph"/>
+        <w:spacing w:line="360" w:lineRule="auto"/>
+        <w:ind w:left="720"/>
+        <w:jc w:val="both"/>
+        <w:rPr>
+          <w:rFonts w:ascii="Calibri" w:hAnsi="Calibri" w:cs="Calibri"/>
+        </w:rPr>
+      </w:pPr>
+      <w:r>
+        <w:lastRenderedPageBreak/>
+        <w:t>The main goal is to reduce the total time a patient spends in the system from arrival and registration to consultation completion. Shorter waiting times indicate a more efficient process and directly enhance patient satisfaction. The system aims to identify factors contributing to delays, such as limited registration counters, consultation room queues, or uneven doctor allocation.</w:t>
+      </w:r>
+    </w:p>
+    <w:p>
+      <w:pPr>
+        <w:pStyle w:val="FirstParagraph"/>
+        <w:numPr>
+          <w:ilvl w:val="0"/>
+          <w:numId w:val="9"/>
+        </w:numPr>
+        <w:spacing w:line="360" w:lineRule="auto"/>
+        <w:rPr>
+          <w:rFonts w:ascii="Calibri" w:hAnsi="Calibri" w:cs="Calibri"/>
+        </w:rPr>
+      </w:pPr>
+      <w:r>
+        <w:rPr>
+          <w:rFonts w:ascii="Calibri" w:hAnsi="Calibri" w:cs="Calibri"/>
+          <w:b/>
+          <w:bCs/>
+        </w:rPr>
+        <w:t>Optimize doctor utilization</w:t>
+      </w:r>
+      <w:r>
+        <w:rPr>
+          <w:rFonts w:ascii="Calibri" w:hAnsi="Calibri" w:cs="Calibri"/>
+        </w:rPr>
+        <w:t xml:space="preserve"> </w:t>
+      </w:r>
+    </w:p>
+    <w:p>
+      <w:pPr>
+        <w:pStyle w:val="FirstParagraph"/>
+        <w:spacing w:line="360" w:lineRule="auto"/>
+        <w:ind w:left="720"/>
+        <w:jc w:val="both"/>
+      </w:pPr>
+      <w:r>
+        <w:t>Ensuring that doctors’ time is used efficiently is crucial. Overburdened doctors can lead to fatigue and lower consultation quality, while underutilized doctors represent wasted resources. The system evaluates doctor utilization rates to maintain an optimal balance where each doctor handles a reasonable number of patients per hour without exceeding sustainable workload levels.</w:t>
+      </w:r>
+    </w:p>
+    <w:p>
+      <w:pPr>
+        <w:pStyle w:val="FirstParagraph"/>
+        <w:numPr>
+          <w:ilvl w:val="0"/>
+          <w:numId w:val="9"/>
+        </w:numPr>
+        <w:spacing w:line="360" w:lineRule="auto"/>
+        <w:rPr>
+          <w:rFonts w:ascii="Calibri" w:hAnsi="Calibri" w:cs="Calibri"/>
+        </w:rPr>
+      </w:pPr>
+      <w:r>
+        <w:rPr>
+          <w:rFonts w:ascii="Calibri" w:hAnsi="Calibri" w:cs="Calibri"/>
+          <w:b/>
+          <w:bCs/>
+        </w:rPr>
+        <w:t>Identify peak load periods (bottlenecks)</w:t>
+      </w:r>
+      <w:r>
+        <w:rPr>
+          <w:rFonts w:ascii="Calibri" w:hAnsi="Calibri" w:cs="Calibri"/>
+        </w:rPr>
+        <w:t xml:space="preserve"> </w:t>
+      </w:r>
+    </w:p>
+    <w:p>
+      <w:pPr>
+        <w:pStyle w:val="FirstParagraph"/>
+        <w:spacing w:line="360" w:lineRule="auto"/>
+        <w:ind w:left="720"/>
+        <w:jc w:val="both"/>
+      </w:pPr>
+      <w:r>
+        <w:t>Patient arrivals often fluctuate throughout the day, leading to congestion during certain hours. The system analyzes arrival patterns to pinpoint peak load periods when queues and waiting times increase. Recognizing these bottlenecks helps in planning interventions such as dynamic staff scheduling, queue management, or appointment distribution.</w:t>
+      </w:r>
+    </w:p>
+    <w:p>
+      <w:pPr>
+        <w:pStyle w:val="FirstParagraph"/>
+        <w:numPr>
+          <w:ilvl w:val="0"/>
+          <w:numId w:val="9"/>
+        </w:numPr>
+        <w:spacing w:line="360" w:lineRule="auto"/>
+        <w:rPr>
+          <w:rFonts w:ascii="Calibri" w:hAnsi="Calibri" w:cs="Calibri"/>
+        </w:rPr>
+      </w:pPr>
+      <w:r>
+        <w:rPr>
+          <w:rFonts w:ascii="Calibri" w:hAnsi="Calibri" w:cs="Calibri"/>
+          <w:b/>
+          <w:bCs/>
+        </w:rPr>
+        <w:t xml:space="preserve">Evaluate impact of adding resources </w:t>
+      </w:r>
+    </w:p>
+    <w:p>
+      <w:pPr>
+        <w:pStyle w:val="FirstParagraph"/>
+        <w:spacing w:line="360" w:lineRule="auto"/>
+        <w:ind w:left="720"/>
+        <w:jc w:val="both"/>
+        <w:rPr>
+          <w:rFonts w:ascii="Calibri" w:hAnsi="Calibri" w:cs="Calibri"/>
+        </w:rPr>
+      </w:pPr>
+      <w:r>
+        <w:t>The model examines how performance metrics change when additional resources such as extra doctors, nurses, or registration counters</w:t>
+      </w:r>
+      <w:r>
+        <w:t xml:space="preserve"> </w:t>
+      </w:r>
+      <w:r>
+        <w:t>are introduced. This helps in performing “what-if” analyses to predict improvements in waiting time, service rate, and patient throughput, supporting data-driven decisions for resource allocation.</w:t>
+      </w:r>
+      <w:r>
+        <w:rPr>
+          <w:rFonts w:ascii="Calibri" w:hAnsi="Calibri" w:cs="Calibri"/>
+        </w:rPr>
+        <w:t xml:space="preserve"> </w:t>
+      </w:r>
+    </w:p>
+    <w:p>
+      <w:pPr>
+        <w:pStyle w:val="FirstParagraph"/>
+        <w:numPr>
+          <w:ilvl w:val="0"/>
+          <w:numId w:val="9"/>
+        </w:numPr>
+        <w:spacing w:line="360" w:lineRule="auto"/>
+        <w:rPr>
+          <w:rFonts w:ascii="Calibri" w:hAnsi="Calibri" w:cs="Calibri"/>
+        </w:rPr>
+      </w:pPr>
+      <w:r>
+        <w:rPr>
+          <w:rFonts w:ascii="Calibri" w:hAnsi="Calibri" w:cs="Calibri"/>
+          <w:b/>
+          <w:bCs/>
+        </w:rPr>
+        <w:t>Improve overall throughput</w:t>
+      </w:r>
+      <w:r>
+        <w:rPr>
+          <w:rFonts w:ascii="Calibri" w:hAnsi="Calibri" w:cs="Calibri"/>
+        </w:rPr>
+        <w:t xml:space="preserve"> </w:t>
+      </w:r>
+    </w:p>
+    <w:p>
+      <w:pPr>
+        <w:spacing w:line="360" w:lineRule="auto"/>
+        <w:ind w:left="720"/>
+        <w:jc w:val="both"/>
+      </w:pPr>
+      <w:r>
+        <w:t>Throughput refers to the number of patients successfully processed within a specific time frame. The system aims to maximize throughput without compromising service quality or patient experience. This objective ensures that operational efficiency improvements translate into tangible increases in the number of patients served per hour.</w:t>
+      </w:r>
+    </w:p>
+    <w:p>
+      <w:pPr>
+        <w:pStyle w:val="Heading1"/>
+        <w:numPr>
+          <w:ilvl w:val="0"/>
+          <w:numId w:val="7"/>
+        </w:numPr>
         <w:rPr>
           <w:rFonts w:ascii="Calibri" w:hAnsi="Calibri" w:cs="Calibri"/>
           <w:b/>
@@ -1240,9 +1588,21 @@
           <w:sz w:val="28"/>
           <w:szCs w:val="20"/>
         </w:rPr>
+      </w:pPr>
+      <w:bookmarkStart w:id="2" w:name="_Toc212814105"/>
+      <w:r>
+        <w:rPr>
+          <w:rFonts w:ascii="Calibri" w:hAnsi="Calibri" w:cs="Calibri"/>
+          <w:b/>
+          <w:bCs/>
+          <w:color w:val="auto"/>
+          <w:sz w:val="28"/>
+          <w:szCs w:val="20"/>
+        </w:rPr>
+        <w:lastRenderedPageBreak/>
         <w:t>Dataset</w:t>
       </w:r>
-      <w:bookmarkEnd w:id="1"/>
+      <w:bookmarkEnd w:id="2"/>
       <w:r>
         <w:rPr>
           <w:rFonts w:ascii="Calibri" w:hAnsi="Calibri" w:cs="Calibri"/>
@@ -1266,217 +1626,27 @@
         <w:jc w:val="both"/>
         <w:rPr>
           <w:rFonts w:ascii="Calibri" w:hAnsi="Calibri" w:cs="Calibri"/>
-          <w:b/>
-          <w:bCs/>
-        </w:rPr>
-      </w:pPr>
-      <w:r>
-        <w:rPr>
-          <w:rFonts w:ascii="Calibri" w:hAnsi="Calibri" w:cs="Calibri"/>
-        </w:rPr>
-        <w:t>The dataset for this project,</w:t>
-      </w:r>
-      <w:r>
-        <w:rPr>
-          <w:rFonts w:ascii="Calibri" w:hAnsi="Calibri" w:cs="Calibri"/>
-        </w:rPr>
-        <w:t xml:space="preserve"> </w:t>
-      </w:r>
-      <w:r>
-        <w:rPr>
-          <w:rFonts w:ascii="Calibri" w:hAnsi="Calibri" w:cs="Calibri"/>
-          <w:i/>
-          <w:iCs/>
-        </w:rPr>
-        <w:t>Dataset.csv</w:t>
-      </w:r>
-      <w:r>
-        <w:rPr>
-          <w:rFonts w:ascii="Calibri" w:hAnsi="Calibri" w:cs="Calibri"/>
-        </w:rPr>
-        <w:t xml:space="preserve"> </w:t>
-      </w:r>
-      <w:r>
-        <w:rPr>
-          <w:rFonts w:ascii="Calibri" w:hAnsi="Calibri" w:cs="Calibri"/>
-        </w:rPr>
-        <w:t xml:space="preserve">provides the two key </w:t>
-      </w:r>
-      <w:r>
-        <w:rPr>
-          <w:rFonts w:ascii="Calibri" w:hAnsi="Calibri" w:cs="Calibri"/>
-          <w:b/>
-          <w:bCs/>
-        </w:rPr>
-        <w:t>inputs</w:t>
-      </w:r>
-      <w:r>
-        <w:rPr>
-          <w:rFonts w:ascii="Calibri" w:hAnsi="Calibri" w:cs="Calibri"/>
-        </w:rPr>
-        <w:t xml:space="preserve"> such as</w:t>
-      </w:r>
-      <w:r>
-        <w:rPr>
-          <w:rFonts w:ascii="Calibri" w:hAnsi="Calibri" w:cs="Calibri"/>
-        </w:rPr>
-        <w:t xml:space="preserve"> </w:t>
-      </w:r>
-      <w:proofErr w:type="spellStart"/>
-      <w:r>
-        <w:rPr>
-          <w:rStyle w:val="HTMLCode"/>
-          <w:rFonts w:ascii="Calibri" w:hAnsi="Calibri" w:cs="Calibri"/>
-          <w:b/>
-          <w:bCs/>
-          <w:sz w:val="24"/>
-          <w:szCs w:val="24"/>
-        </w:rPr>
-        <w:t>Arrival</w:t>
-      </w:r>
-      <w:r>
-        <w:rPr>
-          <w:rStyle w:val="HTMLCode"/>
-          <w:rFonts w:ascii="Calibri" w:hAnsi="Calibri" w:cs="Calibri"/>
-          <w:b/>
-          <w:bCs/>
-          <w:sz w:val="24"/>
-          <w:szCs w:val="24"/>
-        </w:rPr>
-        <w:t>_</w:t>
-      </w:r>
-      <w:r>
-        <w:rPr>
-          <w:rStyle w:val="HTMLCode"/>
-          <w:rFonts w:ascii="Calibri" w:hAnsi="Calibri" w:cs="Calibri"/>
-          <w:b/>
-          <w:bCs/>
-          <w:sz w:val="24"/>
-          <w:szCs w:val="24"/>
-        </w:rPr>
-        <w:t>Time</w:t>
-      </w:r>
-      <w:r>
-        <w:rPr>
-          <w:rStyle w:val="HTMLCode"/>
-          <w:rFonts w:ascii="Calibri" w:hAnsi="Calibri" w:cs="Calibri"/>
-          <w:b/>
-          <w:bCs/>
-          <w:sz w:val="24"/>
-          <w:szCs w:val="24"/>
-        </w:rPr>
-        <w:t>_</w:t>
-      </w:r>
-      <w:r>
-        <w:rPr>
-          <w:rStyle w:val="HTMLCode"/>
-          <w:rFonts w:ascii="Calibri" w:hAnsi="Calibri" w:cs="Calibri"/>
-          <w:b/>
-          <w:bCs/>
-          <w:sz w:val="24"/>
-          <w:szCs w:val="24"/>
-        </w:rPr>
-        <w:t>Min</w:t>
-      </w:r>
-      <w:proofErr w:type="spellEnd"/>
-      <w:r>
-        <w:rPr>
-          <w:rFonts w:ascii="Calibri" w:hAnsi="Calibri" w:cs="Calibri"/>
-        </w:rPr>
-        <w:t xml:space="preserve"> and </w:t>
-      </w:r>
-      <w:proofErr w:type="spellStart"/>
-      <w:r>
-        <w:rPr>
-          <w:rStyle w:val="HTMLCode"/>
-          <w:rFonts w:ascii="Calibri" w:hAnsi="Calibri" w:cs="Calibri"/>
-          <w:b/>
-          <w:bCs/>
-          <w:sz w:val="24"/>
-          <w:szCs w:val="24"/>
-        </w:rPr>
-        <w:t>Service</w:t>
-      </w:r>
-      <w:r>
-        <w:rPr>
-          <w:rStyle w:val="HTMLCode"/>
-          <w:rFonts w:ascii="Calibri" w:hAnsi="Calibri" w:cs="Calibri"/>
-          <w:b/>
-          <w:bCs/>
-          <w:sz w:val="24"/>
-          <w:szCs w:val="24"/>
-        </w:rPr>
-        <w:t>_</w:t>
-      </w:r>
-      <w:r>
-        <w:rPr>
-          <w:rStyle w:val="HTMLCode"/>
-          <w:rFonts w:ascii="Calibri" w:hAnsi="Calibri" w:cs="Calibri"/>
-          <w:b/>
-          <w:bCs/>
-          <w:sz w:val="24"/>
-          <w:szCs w:val="24"/>
-        </w:rPr>
-        <w:t>Time</w:t>
-      </w:r>
-      <w:r>
-        <w:rPr>
-          <w:rStyle w:val="HTMLCode"/>
-          <w:rFonts w:ascii="Calibri" w:hAnsi="Calibri" w:cs="Calibri"/>
-          <w:b/>
-          <w:bCs/>
-          <w:sz w:val="24"/>
-          <w:szCs w:val="24"/>
-        </w:rPr>
-        <w:t>_</w:t>
-      </w:r>
-      <w:r>
-        <w:rPr>
-          <w:rStyle w:val="HTMLCode"/>
-          <w:rFonts w:ascii="Calibri" w:hAnsi="Calibri" w:cs="Calibri"/>
-          <w:b/>
-          <w:bCs/>
-          <w:sz w:val="24"/>
-          <w:szCs w:val="24"/>
-        </w:rPr>
-        <w:t>Min</w:t>
-      </w:r>
-      <w:proofErr w:type="spellEnd"/>
-      <w:r>
-        <w:rPr>
-          <w:rFonts w:ascii="Calibri" w:hAnsi="Calibri" w:cs="Calibri"/>
-          <w:b/>
-          <w:bCs/>
-        </w:rPr>
-        <w:t>.</w:t>
-      </w:r>
-      <w:r>
-        <w:rPr>
-          <w:rFonts w:ascii="Calibri" w:hAnsi="Calibri" w:cs="Calibri"/>
-          <w:b/>
-          <w:bCs/>
-        </w:rPr>
-        <w:t xml:space="preserve"> </w:t>
-      </w:r>
-      <w:r>
-        <w:rPr>
-          <w:rFonts w:ascii="Calibri" w:hAnsi="Calibri" w:cs="Calibri"/>
-        </w:rPr>
-        <w:t xml:space="preserve">It represents a </w:t>
-      </w:r>
-      <w:r>
-        <w:rPr>
-          <w:rFonts w:ascii="Calibri" w:hAnsi="Calibri" w:cs="Calibri"/>
-          <w:b/>
-          <w:bCs/>
-        </w:rPr>
-        <w:t>94-minute (about 1.5 hours)</w:t>
-      </w:r>
-      <w:r>
-        <w:rPr>
-          <w:rFonts w:ascii="Calibri" w:hAnsi="Calibri" w:cs="Calibri"/>
-        </w:rPr>
-        <w:t xml:space="preserve"> snapshot of a single, busy period (like 9:00 AM to 10:30 AM).</w:t>
+        </w:rPr>
+      </w:pPr>
+      <w:r>
+        <w:rPr>
+          <w:rFonts w:ascii="Calibri" w:hAnsi="Calibri" w:cs="Calibri"/>
+        </w:rPr>
+        <w:t xml:space="preserve">The dataset for this system represents </w:t>
+      </w:r>
+      <w:r>
+        <w:rPr>
+          <w:rFonts w:ascii="Calibri" w:hAnsi="Calibri" w:cs="Calibri"/>
+          <w:b/>
+          <w:bCs/>
+        </w:rPr>
+        <w:t>simulated hospital queue records</w:t>
+      </w:r>
+      <w:r>
+        <w:rPr>
+          <w:rFonts w:ascii="Calibri" w:hAnsi="Calibri" w:cs="Calibri"/>
+        </w:rPr>
+        <w:t xml:space="preserve"> that capture how patients move through the system from arrival to service completion. Each record includes timestamps and performance-related variables such as waiting time and consultation duration.</w:t>
       </w:r>
     </w:p>
     <w:p>
@@ -1496,43 +1666,736 @@
         <w:rPr>
           <w:rFonts w:ascii="Calibri" w:hAnsi="Calibri" w:cs="Calibri"/>
         </w:rPr>
-        <w:t xml:space="preserve">This data is used to calculate the model's parameters </w:t>
-      </w:r>
-      <w:r>
-        <w:rPr>
-          <w:rFonts w:ascii="Calibri" w:hAnsi="Calibri" w:cs="Calibri"/>
-        </w:rPr>
-        <w:t xml:space="preserve">like </w:t>
-      </w:r>
-      <w:r>
-        <w:rPr>
-          <w:rFonts w:ascii="Calibri" w:hAnsi="Calibri" w:cs="Calibri"/>
-          <w:b/>
-          <w:bCs/>
-        </w:rPr>
-        <w:t>average arrival rate</w:t>
-      </w:r>
-      <w:r>
-        <w:rPr>
-          <w:rFonts w:ascii="Calibri" w:hAnsi="Calibri" w:cs="Calibri"/>
-        </w:rPr>
-        <w:t xml:space="preserve"> and </w:t>
-      </w:r>
-      <w:r>
-        <w:rPr>
-          <w:rFonts w:ascii="Calibri" w:hAnsi="Calibri" w:cs="Calibri"/>
-          <w:b/>
-          <w:bCs/>
-        </w:rPr>
-        <w:t>average service rate</w:t>
-      </w:r>
-      <w:r>
-        <w:rPr>
-          <w:rFonts w:ascii="Calibri" w:hAnsi="Calibri" w:cs="Calibri"/>
-        </w:rPr>
-        <w:t xml:space="preserve">. </w:t>
-      </w:r>
-    </w:p>
+        <w:t xml:space="preserve">The following table shows an example record structure taken from the </w:t>
+      </w:r>
+      <w:r>
+        <w:rPr>
+          <w:rFonts w:ascii="Calibri" w:hAnsi="Calibri" w:cs="Calibri"/>
+          <w:b/>
+          <w:bCs/>
+        </w:rPr>
+        <w:t>dataset.csv</w:t>
+      </w:r>
+      <w:r>
+        <w:rPr>
+          <w:rFonts w:ascii="Calibri" w:hAnsi="Calibri" w:cs="Calibri"/>
+        </w:rPr>
+        <w:t xml:space="preserve"> file used for system performance analysis.</w:t>
+      </w:r>
+    </w:p>
+    <w:tbl>
+      <w:tblPr>
+        <w:tblStyle w:val="GridTable4-Accent1"/>
+        <w:tblW w:w="9312" w:type="dxa"/>
+        <w:tblLook w:val="04A0" w:firstRow="1" w:lastRow="0" w:firstColumn="1" w:lastColumn="0" w:noHBand="0" w:noVBand="1"/>
+      </w:tblPr>
+      <w:tblGrid>
+        <w:gridCol w:w="2612"/>
+        <w:gridCol w:w="4285"/>
+        <w:gridCol w:w="2415"/>
+      </w:tblGrid>
+      <w:tr>
+        <w:trPr>
+          <w:cnfStyle w:val="100000000000" w:firstRow="1" w:lastRow="0" w:firstColumn="0" w:lastColumn="0" w:oddVBand="0" w:evenVBand="0" w:oddHBand="0" w:evenHBand="0" w:firstRowFirstColumn="0" w:firstRowLastColumn="0" w:lastRowFirstColumn="0" w:lastRowLastColumn="0"/>
+          <w:trHeight w:val="731"/>
+        </w:trPr>
+        <w:tc>
+          <w:tcPr>
+            <w:cnfStyle w:val="001000000000" w:firstRow="0" w:lastRow="0" w:firstColumn="1" w:lastColumn="0" w:oddVBand="0" w:evenVBand="0" w:oddHBand="0" w:evenHBand="0" w:firstRowFirstColumn="0" w:firstRowLastColumn="0" w:lastRowFirstColumn="0" w:lastRowLastColumn="0"/>
+            <w:tcW w:w="0" w:type="auto"/>
+            <w:vAlign w:val="center"/>
+            <w:hideMark/>
+          </w:tcPr>
+          <w:p>
+            <w:pPr>
+              <w:pStyle w:val="NormalWeb"/>
+              <w:spacing w:line="360" w:lineRule="auto"/>
+              <w:ind w:left="360"/>
+              <w:jc w:val="center"/>
+              <w:rPr>
+                <w:rFonts w:ascii="Calibri" w:hAnsi="Calibri" w:cs="Calibri"/>
+              </w:rPr>
+            </w:pPr>
+            <w:r>
+              <w:rPr>
+                <w:rFonts w:ascii="Calibri" w:hAnsi="Calibri" w:cs="Calibri"/>
+              </w:rPr>
+              <w:t>Field</w:t>
+            </w:r>
+          </w:p>
+        </w:tc>
+        <w:tc>
+          <w:tcPr>
+            <w:tcW w:w="4285" w:type="dxa"/>
+            <w:vAlign w:val="center"/>
+            <w:hideMark/>
+          </w:tcPr>
+          <w:p>
+            <w:pPr>
+              <w:pStyle w:val="NormalWeb"/>
+              <w:spacing w:line="360" w:lineRule="auto"/>
+              <w:ind w:left="360"/>
+              <w:jc w:val="center"/>
+              <w:cnfStyle w:val="100000000000" w:firstRow="1" w:lastRow="0" w:firstColumn="0" w:lastColumn="0" w:oddVBand="0" w:evenVBand="0" w:oddHBand="0" w:evenHBand="0" w:firstRowFirstColumn="0" w:firstRowLastColumn="0" w:lastRowFirstColumn="0" w:lastRowLastColumn="0"/>
+              <w:rPr>
+                <w:rFonts w:ascii="Calibri" w:hAnsi="Calibri" w:cs="Calibri"/>
+              </w:rPr>
+            </w:pPr>
+            <w:r>
+              <w:rPr>
+                <w:rFonts w:ascii="Calibri" w:hAnsi="Calibri" w:cs="Calibri"/>
+              </w:rPr>
+              <w:t>Description</w:t>
+            </w:r>
+          </w:p>
+        </w:tc>
+        <w:tc>
+          <w:tcPr>
+            <w:tcW w:w="2415" w:type="dxa"/>
+            <w:vAlign w:val="center"/>
+            <w:hideMark/>
+          </w:tcPr>
+          <w:p>
+            <w:pPr>
+              <w:pStyle w:val="NormalWeb"/>
+              <w:spacing w:line="360" w:lineRule="auto"/>
+              <w:ind w:left="360"/>
+              <w:jc w:val="center"/>
+              <w:cnfStyle w:val="100000000000" w:firstRow="1" w:lastRow="0" w:firstColumn="0" w:lastColumn="0" w:oddVBand="0" w:evenVBand="0" w:oddHBand="0" w:evenHBand="0" w:firstRowFirstColumn="0" w:firstRowLastColumn="0" w:lastRowFirstColumn="0" w:lastRowLastColumn="0"/>
+              <w:rPr>
+                <w:rFonts w:ascii="Calibri" w:hAnsi="Calibri" w:cs="Calibri"/>
+              </w:rPr>
+            </w:pPr>
+            <w:r>
+              <w:rPr>
+                <w:rFonts w:ascii="Calibri" w:hAnsi="Calibri" w:cs="Calibri"/>
+              </w:rPr>
+              <w:t>Example Value</w:t>
+            </w:r>
+          </w:p>
+        </w:tc>
+      </w:tr>
+      <w:tr>
+        <w:trPr>
+          <w:cnfStyle w:val="000000100000" w:firstRow="0" w:lastRow="0" w:firstColumn="0" w:lastColumn="0" w:oddVBand="0" w:evenVBand="0" w:oddHBand="1" w:evenHBand="0" w:firstRowFirstColumn="0" w:firstRowLastColumn="0" w:lastRowFirstColumn="0" w:lastRowLastColumn="0"/>
+          <w:trHeight w:val="894"/>
+        </w:trPr>
+        <w:tc>
+          <w:tcPr>
+            <w:cnfStyle w:val="001000000000" w:firstRow="0" w:lastRow="0" w:firstColumn="1" w:lastColumn="0" w:oddVBand="0" w:evenVBand="0" w:oddHBand="0" w:evenHBand="0" w:firstRowFirstColumn="0" w:firstRowLastColumn="0" w:lastRowFirstColumn="0" w:lastRowLastColumn="0"/>
+            <w:tcW w:w="0" w:type="auto"/>
+            <w:shd w:val="clear" w:color="auto" w:fill="auto"/>
+            <w:hideMark/>
+          </w:tcPr>
+          <w:p>
+            <w:pPr>
+              <w:pStyle w:val="NormalWeb"/>
+              <w:spacing w:line="360" w:lineRule="auto"/>
+              <w:ind w:left="360"/>
+              <w:rPr>
+                <w:rFonts w:ascii="Calibri" w:hAnsi="Calibri" w:cs="Calibri"/>
+              </w:rPr>
+            </w:pPr>
+            <w:r>
+              <w:rPr>
+                <w:rFonts w:ascii="Calibri" w:hAnsi="Calibri" w:cs="Calibri"/>
+              </w:rPr>
+              <w:t>Patient ID</w:t>
+            </w:r>
+          </w:p>
+        </w:tc>
+        <w:tc>
+          <w:tcPr>
+            <w:tcW w:w="4285" w:type="dxa"/>
+            <w:shd w:val="clear" w:color="auto" w:fill="auto"/>
+            <w:hideMark/>
+          </w:tcPr>
+          <w:p>
+            <w:pPr>
+              <w:pStyle w:val="NormalWeb"/>
+              <w:spacing w:line="360" w:lineRule="auto"/>
+              <w:ind w:left="360"/>
+              <w:cnfStyle w:val="000000100000" w:firstRow="0" w:lastRow="0" w:firstColumn="0" w:lastColumn="0" w:oddVBand="0" w:evenVBand="0" w:oddHBand="1" w:evenHBand="0" w:firstRowFirstColumn="0" w:firstRowLastColumn="0" w:lastRowFirstColumn="0" w:lastRowLastColumn="0"/>
+              <w:rPr>
+                <w:rFonts w:ascii="Calibri" w:hAnsi="Calibri" w:cs="Calibri"/>
+              </w:rPr>
+            </w:pPr>
+            <w:r>
+              <w:rPr>
+                <w:rFonts w:ascii="Calibri" w:hAnsi="Calibri" w:cs="Calibri"/>
+              </w:rPr>
+              <w:t>Unique identifier for each patient</w:t>
+            </w:r>
+          </w:p>
+        </w:tc>
+        <w:tc>
+          <w:tcPr>
+            <w:tcW w:w="2415" w:type="dxa"/>
+            <w:shd w:val="clear" w:color="auto" w:fill="auto"/>
+            <w:hideMark/>
+          </w:tcPr>
+          <w:p>
+            <w:pPr>
+              <w:pStyle w:val="NormalWeb"/>
+              <w:spacing w:line="360" w:lineRule="auto"/>
+              <w:ind w:left="360"/>
+              <w:cnfStyle w:val="000000100000" w:firstRow="0" w:lastRow="0" w:firstColumn="0" w:lastColumn="0" w:oddVBand="0" w:evenVBand="0" w:oddHBand="1" w:evenHBand="0" w:firstRowFirstColumn="0" w:firstRowLastColumn="0" w:lastRowFirstColumn="0" w:lastRowLastColumn="0"/>
+              <w:rPr>
+                <w:rFonts w:ascii="Calibri" w:hAnsi="Calibri" w:cs="Calibri"/>
+              </w:rPr>
+            </w:pPr>
+            <w:r>
+              <w:rPr>
+                <w:rFonts w:ascii="Calibri" w:hAnsi="Calibri" w:cs="Calibri"/>
+              </w:rPr>
+              <w:t>P001</w:t>
+            </w:r>
+          </w:p>
+        </w:tc>
+      </w:tr>
+      <w:tr>
+        <w:trPr>
+          <w:trHeight w:val="990"/>
+        </w:trPr>
+        <w:tc>
+          <w:tcPr>
+            <w:cnfStyle w:val="001000000000" w:firstRow="0" w:lastRow="0" w:firstColumn="1" w:lastColumn="0" w:oddVBand="0" w:evenVBand="0" w:oddHBand="0" w:evenHBand="0" w:firstRowFirstColumn="0" w:firstRowLastColumn="0" w:lastRowFirstColumn="0" w:lastRowLastColumn="0"/>
+            <w:tcW w:w="0" w:type="auto"/>
+            <w:shd w:val="clear" w:color="auto" w:fill="auto"/>
+            <w:hideMark/>
+          </w:tcPr>
+          <w:p>
+            <w:pPr>
+              <w:pStyle w:val="NormalWeb"/>
+              <w:spacing w:line="360" w:lineRule="auto"/>
+              <w:ind w:left="360"/>
+              <w:rPr>
+                <w:rFonts w:ascii="Calibri" w:hAnsi="Calibri" w:cs="Calibri"/>
+              </w:rPr>
+            </w:pPr>
+            <w:r>
+              <w:rPr>
+                <w:rFonts w:ascii="Calibri" w:hAnsi="Calibri" w:cs="Calibri"/>
+              </w:rPr>
+              <w:t>Arrival Time</w:t>
+            </w:r>
+          </w:p>
+        </w:tc>
+        <w:tc>
+          <w:tcPr>
+            <w:tcW w:w="4285" w:type="dxa"/>
+            <w:shd w:val="clear" w:color="auto" w:fill="auto"/>
+            <w:hideMark/>
+          </w:tcPr>
+          <w:p>
+            <w:pPr>
+              <w:pStyle w:val="NormalWeb"/>
+              <w:spacing w:line="360" w:lineRule="auto"/>
+              <w:ind w:left="360"/>
+              <w:cnfStyle w:val="000000000000" w:firstRow="0" w:lastRow="0" w:firstColumn="0" w:lastColumn="0" w:oddVBand="0" w:evenVBand="0" w:oddHBand="0" w:evenHBand="0" w:firstRowFirstColumn="0" w:firstRowLastColumn="0" w:lastRowFirstColumn="0" w:lastRowLastColumn="0"/>
+              <w:rPr>
+                <w:rFonts w:ascii="Calibri" w:hAnsi="Calibri" w:cs="Calibri"/>
+              </w:rPr>
+            </w:pPr>
+            <w:r>
+              <w:rPr>
+                <w:rFonts w:ascii="Calibri" w:hAnsi="Calibri" w:cs="Calibri"/>
+              </w:rPr>
+              <w:t>Time the patient arrives at the hospital</w:t>
+            </w:r>
+          </w:p>
+        </w:tc>
+        <w:tc>
+          <w:tcPr>
+            <w:tcW w:w="2415" w:type="dxa"/>
+            <w:shd w:val="clear" w:color="auto" w:fill="auto"/>
+            <w:hideMark/>
+          </w:tcPr>
+          <w:p>
+            <w:pPr>
+              <w:pStyle w:val="NormalWeb"/>
+              <w:spacing w:line="360" w:lineRule="auto"/>
+              <w:ind w:left="360"/>
+              <w:cnfStyle w:val="000000000000" w:firstRow="0" w:lastRow="0" w:firstColumn="0" w:lastColumn="0" w:oddVBand="0" w:evenVBand="0" w:oddHBand="0" w:evenHBand="0" w:firstRowFirstColumn="0" w:firstRowLastColumn="0" w:lastRowFirstColumn="0" w:lastRowLastColumn="0"/>
+              <w:rPr>
+                <w:rFonts w:ascii="Calibri" w:hAnsi="Calibri" w:cs="Calibri"/>
+              </w:rPr>
+            </w:pPr>
+            <w:r>
+              <w:rPr>
+                <w:rFonts w:ascii="Calibri" w:hAnsi="Calibri" w:cs="Calibri"/>
+              </w:rPr>
+              <w:t>2025-10-31 08:45</w:t>
+            </w:r>
+          </w:p>
+        </w:tc>
+      </w:tr>
+      <w:tr>
+        <w:trPr>
+          <w:cnfStyle w:val="000000100000" w:firstRow="0" w:lastRow="0" w:firstColumn="0" w:lastColumn="0" w:oddVBand="0" w:evenVBand="0" w:oddHBand="1" w:evenHBand="0" w:firstRowFirstColumn="0" w:firstRowLastColumn="0" w:lastRowFirstColumn="0" w:lastRowLastColumn="0"/>
+          <w:trHeight w:val="915"/>
+        </w:trPr>
+        <w:tc>
+          <w:tcPr>
+            <w:cnfStyle w:val="001000000000" w:firstRow="0" w:lastRow="0" w:firstColumn="1" w:lastColumn="0" w:oddVBand="0" w:evenVBand="0" w:oddHBand="0" w:evenHBand="0" w:firstRowFirstColumn="0" w:firstRowLastColumn="0" w:lastRowFirstColumn="0" w:lastRowLastColumn="0"/>
+            <w:tcW w:w="0" w:type="auto"/>
+            <w:shd w:val="clear" w:color="auto" w:fill="auto"/>
+            <w:hideMark/>
+          </w:tcPr>
+          <w:p>
+            <w:pPr>
+              <w:pStyle w:val="NormalWeb"/>
+              <w:spacing w:line="360" w:lineRule="auto"/>
+              <w:ind w:left="360"/>
+              <w:rPr>
+                <w:rFonts w:ascii="Calibri" w:hAnsi="Calibri" w:cs="Calibri"/>
+              </w:rPr>
+            </w:pPr>
+            <w:r>
+              <w:rPr>
+                <w:rFonts w:ascii="Calibri" w:hAnsi="Calibri" w:cs="Calibri"/>
+              </w:rPr>
+              <w:t>Service Start Time</w:t>
+            </w:r>
+          </w:p>
+        </w:tc>
+        <w:tc>
+          <w:tcPr>
+            <w:tcW w:w="4285" w:type="dxa"/>
+            <w:shd w:val="clear" w:color="auto" w:fill="auto"/>
+            <w:hideMark/>
+          </w:tcPr>
+          <w:p>
+            <w:pPr>
+              <w:pStyle w:val="NormalWeb"/>
+              <w:spacing w:line="360" w:lineRule="auto"/>
+              <w:ind w:left="360"/>
+              <w:cnfStyle w:val="000000100000" w:firstRow="0" w:lastRow="0" w:firstColumn="0" w:lastColumn="0" w:oddVBand="0" w:evenVBand="0" w:oddHBand="1" w:evenHBand="0" w:firstRowFirstColumn="0" w:firstRowLastColumn="0" w:lastRowFirstColumn="0" w:lastRowLastColumn="0"/>
+              <w:rPr>
+                <w:rFonts w:ascii="Calibri" w:hAnsi="Calibri" w:cs="Calibri"/>
+              </w:rPr>
+            </w:pPr>
+            <w:r>
+              <w:rPr>
+                <w:rFonts w:ascii="Calibri" w:hAnsi="Calibri" w:cs="Calibri"/>
+              </w:rPr>
+              <w:t>Time the doctor begins consultation</w:t>
+            </w:r>
+          </w:p>
+        </w:tc>
+        <w:tc>
+          <w:tcPr>
+            <w:tcW w:w="2415" w:type="dxa"/>
+            <w:shd w:val="clear" w:color="auto" w:fill="auto"/>
+            <w:hideMark/>
+          </w:tcPr>
+          <w:p>
+            <w:pPr>
+              <w:pStyle w:val="NormalWeb"/>
+              <w:spacing w:line="360" w:lineRule="auto"/>
+              <w:ind w:left="360"/>
+              <w:cnfStyle w:val="000000100000" w:firstRow="0" w:lastRow="0" w:firstColumn="0" w:lastColumn="0" w:oddVBand="0" w:evenVBand="0" w:oddHBand="1" w:evenHBand="0" w:firstRowFirstColumn="0" w:firstRowLastColumn="0" w:lastRowFirstColumn="0" w:lastRowLastColumn="0"/>
+              <w:rPr>
+                <w:rFonts w:ascii="Calibri" w:hAnsi="Calibri" w:cs="Calibri"/>
+              </w:rPr>
+            </w:pPr>
+            <w:r>
+              <w:rPr>
+                <w:rFonts w:ascii="Calibri" w:hAnsi="Calibri" w:cs="Calibri"/>
+              </w:rPr>
+              <w:t>2025-10-31 09:05</w:t>
+            </w:r>
+          </w:p>
+        </w:tc>
+      </w:tr>
+      <w:tr>
+        <w:trPr>
+          <w:trHeight w:val="990"/>
+        </w:trPr>
+        <w:tc>
+          <w:tcPr>
+            <w:cnfStyle w:val="001000000000" w:firstRow="0" w:lastRow="0" w:firstColumn="1" w:lastColumn="0" w:oddVBand="0" w:evenVBand="0" w:oddHBand="0" w:evenHBand="0" w:firstRowFirstColumn="0" w:firstRowLastColumn="0" w:lastRowFirstColumn="0" w:lastRowLastColumn="0"/>
+            <w:tcW w:w="0" w:type="auto"/>
+            <w:shd w:val="clear" w:color="auto" w:fill="auto"/>
+            <w:hideMark/>
+          </w:tcPr>
+          <w:p>
+            <w:pPr>
+              <w:pStyle w:val="NormalWeb"/>
+              <w:spacing w:line="360" w:lineRule="auto"/>
+              <w:ind w:left="360"/>
+              <w:rPr>
+                <w:rFonts w:ascii="Calibri" w:hAnsi="Calibri" w:cs="Calibri"/>
+              </w:rPr>
+            </w:pPr>
+            <w:r>
+              <w:rPr>
+                <w:rFonts w:ascii="Calibri" w:hAnsi="Calibri" w:cs="Calibri"/>
+              </w:rPr>
+              <w:t>Service Duration (min)</w:t>
+            </w:r>
+          </w:p>
+        </w:tc>
+        <w:tc>
+          <w:tcPr>
+            <w:tcW w:w="4285" w:type="dxa"/>
+            <w:shd w:val="clear" w:color="auto" w:fill="auto"/>
+            <w:hideMark/>
+          </w:tcPr>
+          <w:p>
+            <w:pPr>
+              <w:pStyle w:val="NormalWeb"/>
+              <w:spacing w:line="360" w:lineRule="auto"/>
+              <w:ind w:left="360"/>
+              <w:cnfStyle w:val="000000000000" w:firstRow="0" w:lastRow="0" w:firstColumn="0" w:lastColumn="0" w:oddVBand="0" w:evenVBand="0" w:oddHBand="0" w:evenHBand="0" w:firstRowFirstColumn="0" w:firstRowLastColumn="0" w:lastRowFirstColumn="0" w:lastRowLastColumn="0"/>
+              <w:rPr>
+                <w:rFonts w:ascii="Calibri" w:hAnsi="Calibri" w:cs="Calibri"/>
+              </w:rPr>
+            </w:pPr>
+            <w:r>
+              <w:rPr>
+                <w:rFonts w:ascii="Calibri" w:hAnsi="Calibri" w:cs="Calibri"/>
+              </w:rPr>
+              <w:t>Length of the consultation</w:t>
+            </w:r>
+          </w:p>
+        </w:tc>
+        <w:tc>
+          <w:tcPr>
+            <w:tcW w:w="2415" w:type="dxa"/>
+            <w:shd w:val="clear" w:color="auto" w:fill="auto"/>
+            <w:hideMark/>
+          </w:tcPr>
+          <w:p>
+            <w:pPr>
+              <w:pStyle w:val="NormalWeb"/>
+              <w:spacing w:line="360" w:lineRule="auto"/>
+              <w:ind w:left="360"/>
+              <w:cnfStyle w:val="000000000000" w:firstRow="0" w:lastRow="0" w:firstColumn="0" w:lastColumn="0" w:oddVBand="0" w:evenVBand="0" w:oddHBand="0" w:evenHBand="0" w:firstRowFirstColumn="0" w:firstRowLastColumn="0" w:lastRowFirstColumn="0" w:lastRowLastColumn="0"/>
+              <w:rPr>
+                <w:rFonts w:ascii="Calibri" w:hAnsi="Calibri" w:cs="Calibri"/>
+              </w:rPr>
+            </w:pPr>
+            <w:r>
+              <w:rPr>
+                <w:rFonts w:ascii="Calibri" w:hAnsi="Calibri" w:cs="Calibri"/>
+              </w:rPr>
+              <w:t>15</w:t>
+            </w:r>
+          </w:p>
+        </w:tc>
+      </w:tr>
+      <w:tr>
+        <w:trPr>
+          <w:cnfStyle w:val="000000100000" w:firstRow="0" w:lastRow="0" w:firstColumn="0" w:lastColumn="0" w:oddVBand="0" w:evenVBand="0" w:oddHBand="1" w:evenHBand="0" w:firstRowFirstColumn="0" w:firstRowLastColumn="0" w:lastRowFirstColumn="0" w:lastRowLastColumn="0"/>
+          <w:trHeight w:val="990"/>
+        </w:trPr>
+        <w:tc>
+          <w:tcPr>
+            <w:cnfStyle w:val="001000000000" w:firstRow="0" w:lastRow="0" w:firstColumn="1" w:lastColumn="0" w:oddVBand="0" w:evenVBand="0" w:oddHBand="0" w:evenHBand="0" w:firstRowFirstColumn="0" w:firstRowLastColumn="0" w:lastRowFirstColumn="0" w:lastRowLastColumn="0"/>
+            <w:tcW w:w="0" w:type="auto"/>
+            <w:shd w:val="clear" w:color="auto" w:fill="auto"/>
+            <w:hideMark/>
+          </w:tcPr>
+          <w:p>
+            <w:pPr>
+              <w:pStyle w:val="NormalWeb"/>
+              <w:spacing w:line="360" w:lineRule="auto"/>
+              <w:ind w:left="360"/>
+              <w:rPr>
+                <w:rFonts w:ascii="Calibri" w:hAnsi="Calibri" w:cs="Calibri"/>
+              </w:rPr>
+            </w:pPr>
+            <w:r>
+              <w:rPr>
+                <w:rFonts w:ascii="Calibri" w:hAnsi="Calibri" w:cs="Calibri"/>
+              </w:rPr>
+              <w:t>Waiting Time (min)</w:t>
+            </w:r>
+          </w:p>
+        </w:tc>
+        <w:tc>
+          <w:tcPr>
+            <w:tcW w:w="4285" w:type="dxa"/>
+            <w:shd w:val="clear" w:color="auto" w:fill="auto"/>
+            <w:hideMark/>
+          </w:tcPr>
+          <w:p>
+            <w:pPr>
+              <w:pStyle w:val="NormalWeb"/>
+              <w:spacing w:line="360" w:lineRule="auto"/>
+              <w:ind w:left="360"/>
+              <w:cnfStyle w:val="000000100000" w:firstRow="0" w:lastRow="0" w:firstColumn="0" w:lastColumn="0" w:oddVBand="0" w:evenVBand="0" w:oddHBand="1" w:evenHBand="0" w:firstRowFirstColumn="0" w:firstRowLastColumn="0" w:lastRowFirstColumn="0" w:lastRowLastColumn="0"/>
+              <w:rPr>
+                <w:rFonts w:ascii="Calibri" w:hAnsi="Calibri" w:cs="Calibri"/>
+              </w:rPr>
+            </w:pPr>
+            <w:r>
+              <w:rPr>
+                <w:rFonts w:ascii="Calibri" w:hAnsi="Calibri" w:cs="Calibri"/>
+              </w:rPr>
+              <w:t>Time the patient waits before consultation</w:t>
+            </w:r>
+          </w:p>
+        </w:tc>
+        <w:tc>
+          <w:tcPr>
+            <w:tcW w:w="2415" w:type="dxa"/>
+            <w:shd w:val="clear" w:color="auto" w:fill="auto"/>
+            <w:hideMark/>
+          </w:tcPr>
+          <w:p>
+            <w:pPr>
+              <w:pStyle w:val="NormalWeb"/>
+              <w:spacing w:line="360" w:lineRule="auto"/>
+              <w:ind w:left="360"/>
+              <w:cnfStyle w:val="000000100000" w:firstRow="0" w:lastRow="0" w:firstColumn="0" w:lastColumn="0" w:oddVBand="0" w:evenVBand="0" w:oddHBand="1" w:evenHBand="0" w:firstRowFirstColumn="0" w:firstRowLastColumn="0" w:lastRowFirstColumn="0" w:lastRowLastColumn="0"/>
+              <w:rPr>
+                <w:rFonts w:ascii="Calibri" w:hAnsi="Calibri" w:cs="Calibri"/>
+              </w:rPr>
+            </w:pPr>
+            <w:r>
+              <w:rPr>
+                <w:rFonts w:ascii="Calibri" w:hAnsi="Calibri" w:cs="Calibri"/>
+              </w:rPr>
+              <w:t>20</w:t>
+            </w:r>
+          </w:p>
+        </w:tc>
+      </w:tr>
+      <w:tr>
+        <w:trPr>
+          <w:trHeight w:val="990"/>
+        </w:trPr>
+        <w:tc>
+          <w:tcPr>
+            <w:cnfStyle w:val="001000000000" w:firstRow="0" w:lastRow="0" w:firstColumn="1" w:lastColumn="0" w:oddVBand="0" w:evenVBand="0" w:oddHBand="0" w:evenHBand="0" w:firstRowFirstColumn="0" w:firstRowLastColumn="0" w:lastRowFirstColumn="0" w:lastRowLastColumn="0"/>
+            <w:tcW w:w="0" w:type="auto"/>
+            <w:shd w:val="clear" w:color="auto" w:fill="auto"/>
+            <w:hideMark/>
+          </w:tcPr>
+          <w:p>
+            <w:pPr>
+              <w:pStyle w:val="NormalWeb"/>
+              <w:spacing w:line="360" w:lineRule="auto"/>
+              <w:ind w:left="360"/>
+              <w:rPr>
+                <w:rFonts w:ascii="Calibri" w:hAnsi="Calibri" w:cs="Calibri"/>
+              </w:rPr>
+            </w:pPr>
+            <w:r>
+              <w:rPr>
+                <w:rFonts w:ascii="Calibri" w:hAnsi="Calibri" w:cs="Calibri"/>
+              </w:rPr>
+              <w:t>Doctor ID</w:t>
+            </w:r>
+          </w:p>
+        </w:tc>
+        <w:tc>
+          <w:tcPr>
+            <w:tcW w:w="4285" w:type="dxa"/>
+            <w:shd w:val="clear" w:color="auto" w:fill="auto"/>
+            <w:hideMark/>
+          </w:tcPr>
+          <w:p>
+            <w:pPr>
+              <w:pStyle w:val="NormalWeb"/>
+              <w:spacing w:line="360" w:lineRule="auto"/>
+              <w:ind w:left="360"/>
+              <w:cnfStyle w:val="000000000000" w:firstRow="0" w:lastRow="0" w:firstColumn="0" w:lastColumn="0" w:oddVBand="0" w:evenVBand="0" w:oddHBand="0" w:evenHBand="0" w:firstRowFirstColumn="0" w:firstRowLastColumn="0" w:lastRowFirstColumn="0" w:lastRowLastColumn="0"/>
+              <w:rPr>
+                <w:rFonts w:ascii="Calibri" w:hAnsi="Calibri" w:cs="Calibri"/>
+              </w:rPr>
+            </w:pPr>
+            <w:r>
+              <w:rPr>
+                <w:rFonts w:ascii="Calibri" w:hAnsi="Calibri" w:cs="Calibri"/>
+              </w:rPr>
+              <w:t>Identifier for the doctor attending the patient</w:t>
+            </w:r>
+          </w:p>
+        </w:tc>
+        <w:tc>
+          <w:tcPr>
+            <w:tcW w:w="2415" w:type="dxa"/>
+            <w:shd w:val="clear" w:color="auto" w:fill="auto"/>
+            <w:hideMark/>
+          </w:tcPr>
+          <w:p>
+            <w:pPr>
+              <w:pStyle w:val="NormalWeb"/>
+              <w:spacing w:line="360" w:lineRule="auto"/>
+              <w:ind w:left="360"/>
+              <w:cnfStyle w:val="000000000000" w:firstRow="0" w:lastRow="0" w:firstColumn="0" w:lastColumn="0" w:oddVBand="0" w:evenVBand="0" w:oddHBand="0" w:evenHBand="0" w:firstRowFirstColumn="0" w:firstRowLastColumn="0" w:lastRowFirstColumn="0" w:lastRowLastColumn="0"/>
+              <w:rPr>
+                <w:rFonts w:ascii="Calibri" w:hAnsi="Calibri" w:cs="Calibri"/>
+              </w:rPr>
+            </w:pPr>
+            <w:r>
+              <w:rPr>
+                <w:rFonts w:ascii="Calibri" w:hAnsi="Calibri" w:cs="Calibri"/>
+              </w:rPr>
+              <w:t>D03</w:t>
+            </w:r>
+          </w:p>
+        </w:tc>
+      </w:tr>
+      <w:tr>
+        <w:trPr>
+          <w:cnfStyle w:val="000000100000" w:firstRow="0" w:lastRow="0" w:firstColumn="0" w:lastColumn="0" w:oddVBand="0" w:evenVBand="0" w:oddHBand="1" w:evenHBand="0" w:firstRowFirstColumn="0" w:firstRowLastColumn="0" w:lastRowFirstColumn="0" w:lastRowLastColumn="0"/>
+          <w:trHeight w:val="955"/>
+        </w:trPr>
+        <w:tc>
+          <w:tcPr>
+            <w:cnfStyle w:val="001000000000" w:firstRow="0" w:lastRow="0" w:firstColumn="1" w:lastColumn="0" w:oddVBand="0" w:evenVBand="0" w:oddHBand="0" w:evenHBand="0" w:firstRowFirstColumn="0" w:firstRowLastColumn="0" w:lastRowFirstColumn="0" w:lastRowLastColumn="0"/>
+            <w:tcW w:w="0" w:type="auto"/>
+            <w:shd w:val="clear" w:color="auto" w:fill="auto"/>
+            <w:hideMark/>
+          </w:tcPr>
+          <w:p>
+            <w:pPr>
+              <w:pStyle w:val="NormalWeb"/>
+              <w:spacing w:line="360" w:lineRule="auto"/>
+              <w:ind w:left="360"/>
+              <w:rPr>
+                <w:rFonts w:ascii="Calibri" w:hAnsi="Calibri" w:cs="Calibri"/>
+              </w:rPr>
+            </w:pPr>
+            <w:r>
+              <w:rPr>
+                <w:rFonts w:ascii="Calibri" w:hAnsi="Calibri" w:cs="Calibri"/>
+              </w:rPr>
+              <w:t>Available Doctors</w:t>
+            </w:r>
+          </w:p>
+        </w:tc>
+        <w:tc>
+          <w:tcPr>
+            <w:tcW w:w="4285" w:type="dxa"/>
+            <w:shd w:val="clear" w:color="auto" w:fill="auto"/>
+            <w:hideMark/>
+          </w:tcPr>
+          <w:p>
+            <w:pPr>
+              <w:pStyle w:val="NormalWeb"/>
+              <w:spacing w:line="360" w:lineRule="auto"/>
+              <w:ind w:left="360"/>
+              <w:cnfStyle w:val="000000100000" w:firstRow="0" w:lastRow="0" w:firstColumn="0" w:lastColumn="0" w:oddVBand="0" w:evenVBand="0" w:oddHBand="1" w:evenHBand="0" w:firstRowFirstColumn="0" w:firstRowLastColumn="0" w:lastRowFirstColumn="0" w:lastRowLastColumn="0"/>
+              <w:rPr>
+                <w:rFonts w:ascii="Calibri" w:hAnsi="Calibri" w:cs="Calibri"/>
+              </w:rPr>
+            </w:pPr>
+            <w:r>
+              <w:rPr>
+                <w:rFonts w:ascii="Calibri" w:hAnsi="Calibri" w:cs="Calibri"/>
+              </w:rPr>
+              <w:t>Total number of doctors on duty</w:t>
+            </w:r>
+          </w:p>
+        </w:tc>
+        <w:tc>
+          <w:tcPr>
+            <w:tcW w:w="2415" w:type="dxa"/>
+            <w:shd w:val="clear" w:color="auto" w:fill="auto"/>
+            <w:hideMark/>
+          </w:tcPr>
+          <w:p>
+            <w:pPr>
+              <w:pStyle w:val="NormalWeb"/>
+              <w:spacing w:line="360" w:lineRule="auto"/>
+              <w:ind w:left="360"/>
+              <w:cnfStyle w:val="000000100000" w:firstRow="0" w:lastRow="0" w:firstColumn="0" w:lastColumn="0" w:oddVBand="0" w:evenVBand="0" w:oddHBand="1" w:evenHBand="0" w:firstRowFirstColumn="0" w:firstRowLastColumn="0" w:lastRowFirstColumn="0" w:lastRowLastColumn="0"/>
+              <w:rPr>
+                <w:rFonts w:ascii="Calibri" w:hAnsi="Calibri" w:cs="Calibri"/>
+              </w:rPr>
+            </w:pPr>
+            <w:r>
+              <w:rPr>
+                <w:rFonts w:ascii="Calibri" w:hAnsi="Calibri" w:cs="Calibri"/>
+              </w:rPr>
+              <w:t>5</w:t>
+            </w:r>
+          </w:p>
+        </w:tc>
+      </w:tr>
+      <w:tr>
+        <w:trPr>
+          <w:trHeight w:val="904"/>
+        </w:trPr>
+        <w:tc>
+          <w:tcPr>
+            <w:cnfStyle w:val="001000000000" w:firstRow="0" w:lastRow="0" w:firstColumn="1" w:lastColumn="0" w:oddVBand="0" w:evenVBand="0" w:oddHBand="0" w:evenHBand="0" w:firstRowFirstColumn="0" w:firstRowLastColumn="0" w:lastRowFirstColumn="0" w:lastRowLastColumn="0"/>
+            <w:tcW w:w="0" w:type="auto"/>
+            <w:shd w:val="clear" w:color="auto" w:fill="auto"/>
+            <w:hideMark/>
+          </w:tcPr>
+          <w:p>
+            <w:pPr>
+              <w:pStyle w:val="NormalWeb"/>
+              <w:spacing w:line="360" w:lineRule="auto"/>
+              <w:ind w:left="360"/>
+              <w:rPr>
+                <w:rFonts w:ascii="Calibri" w:hAnsi="Calibri" w:cs="Calibri"/>
+              </w:rPr>
+            </w:pPr>
+            <w:r>
+              <w:rPr>
+                <w:rFonts w:ascii="Calibri" w:hAnsi="Calibri" w:cs="Calibri"/>
+              </w:rPr>
+              <w:t>Queue Length</w:t>
+            </w:r>
+          </w:p>
+        </w:tc>
+        <w:tc>
+          <w:tcPr>
+            <w:tcW w:w="4285" w:type="dxa"/>
+            <w:shd w:val="clear" w:color="auto" w:fill="auto"/>
+            <w:hideMark/>
+          </w:tcPr>
+          <w:p>
+            <w:pPr>
+              <w:pStyle w:val="NormalWeb"/>
+              <w:spacing w:line="360" w:lineRule="auto"/>
+              <w:ind w:left="360"/>
+              <w:cnfStyle w:val="000000000000" w:firstRow="0" w:lastRow="0" w:firstColumn="0" w:lastColumn="0" w:oddVBand="0" w:evenVBand="0" w:oddHBand="0" w:evenHBand="0" w:firstRowFirstColumn="0" w:firstRowLastColumn="0" w:lastRowFirstColumn="0" w:lastRowLastColumn="0"/>
+              <w:rPr>
+                <w:rFonts w:ascii="Calibri" w:hAnsi="Calibri" w:cs="Calibri"/>
+              </w:rPr>
+            </w:pPr>
+            <w:r>
+              <w:rPr>
+                <w:rFonts w:ascii="Calibri" w:hAnsi="Calibri" w:cs="Calibri"/>
+              </w:rPr>
+              <w:t>Number of patients waiting at arrival</w:t>
+            </w:r>
+          </w:p>
+        </w:tc>
+        <w:tc>
+          <w:tcPr>
+            <w:tcW w:w="2415" w:type="dxa"/>
+            <w:shd w:val="clear" w:color="auto" w:fill="auto"/>
+            <w:hideMark/>
+          </w:tcPr>
+          <w:p>
+            <w:pPr>
+              <w:pStyle w:val="NormalWeb"/>
+              <w:spacing w:line="360" w:lineRule="auto"/>
+              <w:ind w:left="360"/>
+              <w:cnfStyle w:val="000000000000" w:firstRow="0" w:lastRow="0" w:firstColumn="0" w:lastColumn="0" w:oddVBand="0" w:evenVBand="0" w:oddHBand="0" w:evenHBand="0" w:firstRowFirstColumn="0" w:firstRowLastColumn="0" w:lastRowFirstColumn="0" w:lastRowLastColumn="0"/>
+              <w:rPr>
+                <w:rFonts w:ascii="Calibri" w:hAnsi="Calibri" w:cs="Calibri"/>
+              </w:rPr>
+            </w:pPr>
+            <w:r>
+              <w:rPr>
+                <w:rFonts w:ascii="Calibri" w:hAnsi="Calibri" w:cs="Calibri"/>
+              </w:rPr>
+              <w:t>8</w:t>
+            </w:r>
+          </w:p>
+        </w:tc>
+      </w:tr>
+    </w:tbl>
     <w:p>
       <w:pPr>
         <w:pStyle w:val="NormalWeb"/>
@@ -1548,10 +2411,64 @@
       </w:pPr>
       <w:r>
         <w:rPr>
+          <w:rFonts w:ascii="Calibri" w:hAnsi="Calibri" w:cs="Calibri"/>
+        </w:rPr>
+        <w:lastRenderedPageBreak/>
+        <w:t xml:space="preserve">This data is used to calculate the model's parameters </w:t>
+      </w:r>
+      <w:r>
+        <w:rPr>
+          <w:rFonts w:ascii="Calibri" w:hAnsi="Calibri" w:cs="Calibri"/>
+        </w:rPr>
+        <w:t xml:space="preserve">like </w:t>
+      </w:r>
+      <w:r>
+        <w:rPr>
+          <w:rFonts w:ascii="Calibri" w:hAnsi="Calibri" w:cs="Calibri"/>
+          <w:b/>
+          <w:bCs/>
+        </w:rPr>
+        <w:t>average arrival rate</w:t>
+      </w:r>
+      <w:r>
+        <w:rPr>
+          <w:rFonts w:ascii="Calibri" w:hAnsi="Calibri" w:cs="Calibri"/>
+        </w:rPr>
+        <w:t xml:space="preserve"> and </w:t>
+      </w:r>
+      <w:r>
+        <w:rPr>
+          <w:rFonts w:ascii="Calibri" w:hAnsi="Calibri" w:cs="Calibri"/>
+          <w:b/>
+          <w:bCs/>
+        </w:rPr>
+        <w:t>average service rate</w:t>
+      </w:r>
+      <w:r>
+        <w:rPr>
+          <w:rFonts w:ascii="Calibri" w:hAnsi="Calibri" w:cs="Calibri"/>
+        </w:rPr>
+        <w:t xml:space="preserve">. </w:t>
+      </w:r>
+    </w:p>
+    <w:p>
+      <w:pPr>
+        <w:pStyle w:val="NormalWeb"/>
+        <w:numPr>
+          <w:ilvl w:val="0"/>
+          <w:numId w:val="14"/>
+        </w:numPr>
+        <w:spacing w:line="360" w:lineRule="auto"/>
+        <w:jc w:val="both"/>
+        <w:rPr>
+          <w:rFonts w:ascii="Calibri" w:hAnsi="Calibri" w:cs="Calibri"/>
+        </w:rPr>
+      </w:pPr>
+      <w:r>
+        <w:rPr>
           <w:rStyle w:val="citation-118"/>
           <w:rFonts w:ascii="Calibri" w:eastAsiaTheme="majorEastAsia" w:hAnsi="Calibri" w:cs="Calibri"/>
         </w:rPr>
-        <w:lastRenderedPageBreak/>
         <w:t xml:space="preserve">The model will then be used to calculate the performance </w:t>
       </w:r>
       <w:r>
@@ -1759,11 +2676,11 @@
           <w:b/>
           <w:bCs/>
           <w:color w:val="auto"/>
-          <w:sz w:val="6"/>
-          <w:szCs w:val="6"/>
-        </w:rPr>
-      </w:pPr>
-      <w:bookmarkStart w:id="2" w:name="_Toc212734965"/>
+          <w:sz w:val="28"/>
+          <w:szCs w:val="20"/>
+        </w:rPr>
+      </w:pPr>
+      <w:bookmarkStart w:id="3" w:name="_Toc212814106"/>
       <w:r>
         <w:rPr>
           <w:rFonts w:ascii="Calibri" w:hAnsi="Calibri" w:cs="Calibri"/>
@@ -1771,56 +2688,158 @@
           <w:bCs/>
           <w:color w:val="auto"/>
           <w:sz w:val="28"/>
-          <w:szCs w:val="28"/>
-        </w:rPr>
-        <w:t>Performance Objectives</w:t>
-      </w:r>
-      <w:bookmarkEnd w:id="2"/>
-    </w:p>
-    <w:p>
-      <w:pPr>
-        <w:pStyle w:val="FirstParagraph"/>
+          <w:szCs w:val="20"/>
+        </w:rPr>
+        <w:t>Expected Outcomes</w:t>
+      </w:r>
+      <w:bookmarkEnd w:id="3"/>
+    </w:p>
+    <w:p>
+      <w:pPr>
+        <w:pStyle w:val="NormalWeb"/>
         <w:spacing w:line="360" w:lineRule="auto"/>
-        <w:ind w:left="360"/>
         <w:jc w:val="both"/>
         <w:rPr>
           <w:rFonts w:ascii="Calibri" w:hAnsi="Calibri" w:cs="Calibri"/>
         </w:rPr>
       </w:pPr>
       <w:r>
-        <w:t>The primary performance objectives for evaluating the Outpatient Department (OPD) system focus on improving operational efficiency, patient satisfaction, and resource utilization. The evaluation is designed to measure how effectively the system manages patient flow, doctor workloads, and overall service delivery. The specific objectives are as follows:</w:t>
-      </w:r>
-    </w:p>
-    <w:p>
-      <w:pPr>
-        <w:pStyle w:val="FirstParagraph"/>
+        <w:rPr>
+          <w:rFonts w:ascii="Calibri" w:hAnsi="Calibri" w:cs="Calibri"/>
+        </w:rPr>
+        <w:t>Through performance analysis of this system, the hospital can:</w:t>
+      </w:r>
+    </w:p>
+    <w:p>
+      <w:pPr>
+        <w:pStyle w:val="NormalWeb"/>
         <w:numPr>
           <w:ilvl w:val="0"/>
-          <w:numId w:val="9"/>
+          <w:numId w:val="15"/>
         </w:numPr>
         <w:spacing w:line="360" w:lineRule="auto"/>
-        <w:rPr>
-          <w:rFonts w:ascii="Calibri" w:hAnsi="Calibri" w:cs="Calibri"/>
-        </w:rPr>
-      </w:pPr>
-      <w:r>
-        <w:rPr>
-          <w:rFonts w:ascii="Calibri" w:hAnsi="Calibri" w:cs="Calibri"/>
-          <w:b/>
-          <w:bCs/>
-        </w:rPr>
-        <w:t>Minimize patient waiting time</w:t>
-      </w:r>
-      <w:r>
-        <w:rPr>
-          <w:rFonts w:ascii="Calibri" w:hAnsi="Calibri" w:cs="Calibri"/>
-        </w:rPr>
-        <w:t xml:space="preserve"> </w:t>
-      </w:r>
-    </w:p>
-    <w:p>
-      <w:pPr>
-        <w:pStyle w:val="FirstParagraph"/>
+        <w:jc w:val="both"/>
+        <w:rPr>
+          <w:rFonts w:ascii="Calibri" w:hAnsi="Calibri" w:cs="Calibri"/>
+        </w:rPr>
+      </w:pPr>
+      <w:r>
+        <w:rPr>
+          <w:rFonts w:ascii="Calibri" w:hAnsi="Calibri" w:cs="Calibri"/>
+        </w:rPr>
+        <w:t xml:space="preserve">Achieve </w:t>
+      </w:r>
+      <w:r>
+        <w:rPr>
+          <w:rStyle w:val="Strong"/>
+          <w:rFonts w:ascii="Calibri" w:hAnsi="Calibri" w:cs="Calibri"/>
+        </w:rPr>
+        <w:t>shorter average waiting times</w:t>
+      </w:r>
+      <w:r>
+        <w:rPr>
+          <w:rFonts w:ascii="Calibri" w:hAnsi="Calibri" w:cs="Calibri"/>
+        </w:rPr>
+        <w:t xml:space="preserve"> (target &lt;15 minutes).</w:t>
+      </w:r>
+    </w:p>
+    <w:p>
+      <w:pPr>
+        <w:pStyle w:val="NormalWeb"/>
+        <w:numPr>
+          <w:ilvl w:val="0"/>
+          <w:numId w:val="15"/>
+        </w:numPr>
+        <w:spacing w:line="360" w:lineRule="auto"/>
+        <w:jc w:val="both"/>
+        <w:rPr>
+          <w:rFonts w:ascii="Calibri" w:hAnsi="Calibri" w:cs="Calibri"/>
+        </w:rPr>
+      </w:pPr>
+      <w:r>
+        <w:rPr>
+          <w:rFonts w:ascii="Calibri" w:hAnsi="Calibri" w:cs="Calibri"/>
+        </w:rPr>
+        <w:t>Balance doctor workloads by improving scheduling.</w:t>
+      </w:r>
+    </w:p>
+    <w:p>
+      <w:pPr>
+        <w:pStyle w:val="NormalWeb"/>
+        <w:numPr>
+          <w:ilvl w:val="0"/>
+          <w:numId w:val="15"/>
+        </w:numPr>
+        <w:spacing w:line="360" w:lineRule="auto"/>
+        <w:jc w:val="both"/>
+        <w:rPr>
+          <w:rFonts w:ascii="Calibri" w:hAnsi="Calibri" w:cs="Calibri"/>
+        </w:rPr>
+      </w:pPr>
+      <w:r>
+        <w:rPr>
+          <w:rFonts w:ascii="Calibri" w:hAnsi="Calibri" w:cs="Calibri"/>
+        </w:rPr>
+        <w:t xml:space="preserve">Identify </w:t>
+      </w:r>
+      <w:r>
+        <w:rPr>
+          <w:rStyle w:val="Strong"/>
+          <w:rFonts w:ascii="Calibri" w:hAnsi="Calibri" w:cs="Calibri"/>
+        </w:rPr>
+        <w:t>peak hours</w:t>
+      </w:r>
+      <w:r>
+        <w:rPr>
+          <w:rFonts w:ascii="Calibri" w:hAnsi="Calibri" w:cs="Calibri"/>
+        </w:rPr>
+        <w:t xml:space="preserve"> for better staff allocation.</w:t>
+      </w:r>
+    </w:p>
+    <w:p>
+      <w:pPr>
+        <w:pStyle w:val="NormalWeb"/>
+        <w:numPr>
+          <w:ilvl w:val="0"/>
+          <w:numId w:val="15"/>
+        </w:numPr>
+        <w:spacing w:line="360" w:lineRule="auto"/>
+        <w:jc w:val="both"/>
+        <w:rPr>
+          <w:rFonts w:ascii="Calibri" w:hAnsi="Calibri" w:cs="Calibri"/>
+        </w:rPr>
+      </w:pPr>
+      <w:r>
+        <w:rPr>
+          <w:rFonts w:ascii="Calibri" w:hAnsi="Calibri" w:cs="Calibri"/>
+        </w:rPr>
+        <w:t xml:space="preserve">Increase </w:t>
+      </w:r>
+      <w:r>
+        <w:rPr>
+          <w:rStyle w:val="Strong"/>
+          <w:rFonts w:ascii="Calibri" w:hAnsi="Calibri" w:cs="Calibri"/>
+        </w:rPr>
+        <w:t xml:space="preserve">patient </w:t>
+      </w:r>
+      <w:proofErr w:type="spellStart"/>
+      <w:r>
+        <w:rPr>
+          <w:rStyle w:val="Strong"/>
+          <w:rFonts w:ascii="Calibri" w:hAnsi="Calibri" w:cs="Calibri"/>
+        </w:rPr>
+        <w:t>througput</w:t>
+      </w:r>
+      <w:proofErr w:type="spellEnd"/>
+      <w:r>
+        <w:rPr>
+          <w:rFonts w:ascii="Calibri" w:hAnsi="Calibri" w:cs="Calibri"/>
+        </w:rPr>
+        <w:t>, enhancing operational efficiency.</w:t>
+      </w:r>
+    </w:p>
+    <w:p>
+      <w:pPr>
         <w:spacing w:line="360" w:lineRule="auto"/>
         <w:ind w:left="720"/>
         <w:jc w:val="both"/>
@@ -1828,176 +2847,6 @@
           <w:rFonts w:ascii="Calibri" w:hAnsi="Calibri" w:cs="Calibri"/>
         </w:rPr>
       </w:pPr>
-      <w:r>
-        <w:t>The main goal is to reduce the total time a patient spends in the system from arrival and registration to consultation completion. Shorter waiting times indicate a more efficient process and directly enhance patient satisfaction. The system aims to identify factors contributing to delays, such as limited registration counters, consultation room queues, or uneven doctor allocation.</w:t>
-      </w:r>
-    </w:p>
-    <w:p>
-      <w:pPr>
-        <w:pStyle w:val="FirstParagraph"/>
-        <w:numPr>
-          <w:ilvl w:val="0"/>
-          <w:numId w:val="9"/>
-        </w:numPr>
-        <w:spacing w:line="360" w:lineRule="auto"/>
-        <w:rPr>
-          <w:rFonts w:ascii="Calibri" w:hAnsi="Calibri" w:cs="Calibri"/>
-        </w:rPr>
-      </w:pPr>
-      <w:r>
-        <w:rPr>
-          <w:rFonts w:ascii="Calibri" w:hAnsi="Calibri" w:cs="Calibri"/>
-          <w:b/>
-          <w:bCs/>
-        </w:rPr>
-        <w:t>Optimize doctor utilization</w:t>
-      </w:r>
-      <w:r>
-        <w:rPr>
-          <w:rFonts w:ascii="Calibri" w:hAnsi="Calibri" w:cs="Calibri"/>
-        </w:rPr>
-        <w:t xml:space="preserve"> </w:t>
-      </w:r>
-    </w:p>
-    <w:p>
-      <w:pPr>
-        <w:pStyle w:val="FirstParagraph"/>
-        <w:spacing w:line="360" w:lineRule="auto"/>
-        <w:ind w:left="720"/>
-        <w:jc w:val="both"/>
-      </w:pPr>
-      <w:r>
-        <w:t xml:space="preserve">Ensuring that doctors’ time is used efficiently is crucial. Overburdened doctors can lead to fatigue and lower consultation quality, while underutilized doctors represent wasted resources. The system evaluates doctor utilization rates to maintain an optimal balance </w:t>
-      </w:r>
-      <w:r>
-        <w:lastRenderedPageBreak/>
-        <w:t>where each doctor handles a reasonable number of patients per hour without exceeding sustainable workload levels.</w:t>
-      </w:r>
-    </w:p>
-    <w:p>
-      <w:pPr>
-        <w:pStyle w:val="FirstParagraph"/>
-        <w:numPr>
-          <w:ilvl w:val="0"/>
-          <w:numId w:val="9"/>
-        </w:numPr>
-        <w:spacing w:line="360" w:lineRule="auto"/>
-        <w:rPr>
-          <w:rFonts w:ascii="Calibri" w:hAnsi="Calibri" w:cs="Calibri"/>
-        </w:rPr>
-      </w:pPr>
-      <w:r>
-        <w:rPr>
-          <w:rFonts w:ascii="Calibri" w:hAnsi="Calibri" w:cs="Calibri"/>
-          <w:b/>
-          <w:bCs/>
-        </w:rPr>
-        <w:t>Identify peak load periods (bottlenecks)</w:t>
-      </w:r>
-      <w:r>
-        <w:rPr>
-          <w:rFonts w:ascii="Calibri" w:hAnsi="Calibri" w:cs="Calibri"/>
-        </w:rPr>
-        <w:t xml:space="preserve"> </w:t>
-      </w:r>
-    </w:p>
-    <w:p>
-      <w:pPr>
-        <w:pStyle w:val="FirstParagraph"/>
-        <w:spacing w:line="360" w:lineRule="auto"/>
-        <w:ind w:left="720"/>
-        <w:jc w:val="both"/>
-      </w:pPr>
-      <w:r>
-        <w:t>Patient arrivals often fluctuate throughout the day, leading to congestion during certain hours. The system analyzes arrival patterns to pinpoint peak load periods when queues and waiting times increase. Recognizing these bottlenecks helps in planning interventions such as dynamic staff scheduling, queue management, or appointment distribution.</w:t>
-      </w:r>
-    </w:p>
-    <w:p>
-      <w:pPr>
-        <w:pStyle w:val="FirstParagraph"/>
-        <w:numPr>
-          <w:ilvl w:val="0"/>
-          <w:numId w:val="9"/>
-        </w:numPr>
-        <w:spacing w:line="360" w:lineRule="auto"/>
-        <w:rPr>
-          <w:rFonts w:ascii="Calibri" w:hAnsi="Calibri" w:cs="Calibri"/>
-        </w:rPr>
-      </w:pPr>
-      <w:r>
-        <w:rPr>
-          <w:rFonts w:ascii="Calibri" w:hAnsi="Calibri" w:cs="Calibri"/>
-          <w:b/>
-          <w:bCs/>
-        </w:rPr>
-        <w:t xml:space="preserve">Evaluate impact of adding resources </w:t>
-      </w:r>
-    </w:p>
-    <w:p>
-      <w:pPr>
-        <w:pStyle w:val="FirstParagraph"/>
-        <w:spacing w:line="360" w:lineRule="auto"/>
-        <w:ind w:left="720"/>
-        <w:jc w:val="both"/>
-        <w:rPr>
-          <w:rFonts w:ascii="Calibri" w:hAnsi="Calibri" w:cs="Calibri"/>
-        </w:rPr>
-      </w:pPr>
-      <w:r>
-        <w:t>The model examines how performance metrics change when additional resources such as extra doctors, nurses, or registration counters</w:t>
-      </w:r>
-      <w:r>
-        <w:t xml:space="preserve"> </w:t>
-      </w:r>
-      <w:r>
-        <w:t>are introduced. This helps in performing “what-if” analyses to predict improvements in waiting time, service rate, and patient throughput, supporting data-driven decisions for resource allocation.</w:t>
-      </w:r>
-      <w:r>
-        <w:rPr>
-          <w:rFonts w:ascii="Calibri" w:hAnsi="Calibri" w:cs="Calibri"/>
-        </w:rPr>
-        <w:t xml:space="preserve"> </w:t>
-      </w:r>
-    </w:p>
-    <w:p>
-      <w:pPr>
-        <w:pStyle w:val="FirstParagraph"/>
-        <w:numPr>
-          <w:ilvl w:val="0"/>
-          <w:numId w:val="9"/>
-        </w:numPr>
-        <w:spacing w:line="360" w:lineRule="auto"/>
-        <w:rPr>
-          <w:rFonts w:ascii="Calibri" w:hAnsi="Calibri" w:cs="Calibri"/>
-        </w:rPr>
-      </w:pPr>
-      <w:r>
-        <w:rPr>
-          <w:rFonts w:ascii="Calibri" w:hAnsi="Calibri" w:cs="Calibri"/>
-          <w:b/>
-          <w:bCs/>
-        </w:rPr>
-        <w:t>Improve overall throughput</w:t>
-      </w:r>
-      <w:r>
-        <w:rPr>
-          <w:rFonts w:ascii="Calibri" w:hAnsi="Calibri" w:cs="Calibri"/>
-        </w:rPr>
-        <w:t xml:space="preserve"> </w:t>
-      </w:r>
-    </w:p>
-    <w:p>
-      <w:pPr>
-        <w:spacing w:line="360" w:lineRule="auto"/>
-        <w:ind w:left="720"/>
-        <w:jc w:val="both"/>
-        <w:rPr>
-          <w:rFonts w:ascii="Calibri" w:hAnsi="Calibri" w:cs="Calibri"/>
-        </w:rPr>
-      </w:pPr>
-      <w:r>
-        <w:t>Throughput refers to the number of patients successfully processed within a specific time frame. The system aims to maximize throughput without compromising service quality or patient experience. This objective ensures that operational efficiency improvements translate into tangible increases in the number of patients served per hour.</w:t>
-      </w:r>
       <w:r>
         <w:rPr>
           <w:rFonts w:ascii="Calibri" w:hAnsi="Calibri" w:cs="Calibri"/>
@@ -2021,7 +2870,7 @@
           <w:szCs w:val="20"/>
         </w:rPr>
       </w:pPr>
-      <w:bookmarkStart w:id="3" w:name="_Toc212734966"/>
+      <w:bookmarkStart w:id="4" w:name="_Toc212814107"/>
       <w:r>
         <w:rPr>
           <w:rFonts w:ascii="Calibri" w:hAnsi="Calibri" w:cs="Calibri"/>
@@ -2034,7 +2883,7 @@
         <w:lastRenderedPageBreak/>
         <w:t>References</w:t>
       </w:r>
-      <w:bookmarkEnd w:id="3"/>
+      <w:bookmarkEnd w:id="4"/>
       <w:r>
         <w:rPr>
           <w:rFonts w:ascii="Calibri" w:hAnsi="Calibri" w:cs="Calibri"/>
@@ -3923,6 +4772,155 @@
     </w:lvl>
   </w:abstractNum>
   <w:abstractNum w:abstractNumId="13" w15:restartNumberingAfterBreak="0">
+    <w:nsid w:val="78AC1F9A"/>
+    <w:multiLevelType w:val="multilevel"/>
+    <w:tmpl w:val="028E828E"/>
+    <w:lvl w:ilvl="0">
+      <w:start w:val="1"/>
+      <w:numFmt w:val="bullet"/>
+      <w:lvlText w:val=""/>
+      <w:lvlJc w:val="left"/>
+      <w:pPr>
+        <w:tabs>
+          <w:tab w:val="num" w:pos="720"/>
+        </w:tabs>
+        <w:ind w:left="720" w:hanging="360"/>
+      </w:pPr>
+      <w:rPr>
+        <w:rFonts w:ascii="Symbol" w:hAnsi="Symbol" w:hint="default"/>
+        <w:sz w:val="20"/>
+      </w:rPr>
+    </w:lvl>
+    <w:lvl w:ilvl="1" w:tentative="1">
+      <w:start w:val="1"/>
+      <w:numFmt w:val="bullet"/>
+      <w:lvlText w:val="o"/>
+      <w:lvlJc w:val="left"/>
+      <w:pPr>
+        <w:tabs>
+          <w:tab w:val="num" w:pos="1440"/>
+        </w:tabs>
+        <w:ind w:left="1440" w:hanging="360"/>
+      </w:pPr>
+      <w:rPr>
+        <w:rFonts w:ascii="Courier New" w:hAnsi="Courier New" w:hint="default"/>
+        <w:sz w:val="20"/>
+      </w:rPr>
+    </w:lvl>
+    <w:lvl w:ilvl="2" w:tentative="1">
+      <w:start w:val="1"/>
+      <w:numFmt w:val="bullet"/>
+      <w:lvlText w:val=""/>
+      <w:lvlJc w:val="left"/>
+      <w:pPr>
+        <w:tabs>
+          <w:tab w:val="num" w:pos="2160"/>
+        </w:tabs>
+        <w:ind w:left="2160" w:hanging="360"/>
+      </w:pPr>
+      <w:rPr>
+        <w:rFonts w:ascii="Wingdings" w:hAnsi="Wingdings" w:hint="default"/>
+        <w:sz w:val="20"/>
+      </w:rPr>
+    </w:lvl>
+    <w:lvl w:ilvl="3" w:tentative="1">
+      <w:start w:val="1"/>
+      <w:numFmt w:val="bullet"/>
+      <w:lvlText w:val=""/>
+      <w:lvlJc w:val="left"/>
+      <w:pPr>
+        <w:tabs>
+          <w:tab w:val="num" w:pos="2880"/>
+        </w:tabs>
+        <w:ind w:left="2880" w:hanging="360"/>
+      </w:pPr>
+      <w:rPr>
+        <w:rFonts w:ascii="Wingdings" w:hAnsi="Wingdings" w:hint="default"/>
+        <w:sz w:val="20"/>
+      </w:rPr>
+    </w:lvl>
+    <w:lvl w:ilvl="4" w:tentative="1">
+      <w:start w:val="1"/>
+      <w:numFmt w:val="bullet"/>
+      <w:lvlText w:val=""/>
+      <w:lvlJc w:val="left"/>
+      <w:pPr>
+        <w:tabs>
+          <w:tab w:val="num" w:pos="3600"/>
+        </w:tabs>
+        <w:ind w:left="3600" w:hanging="360"/>
+      </w:pPr>
+      <w:rPr>
+        <w:rFonts w:ascii="Wingdings" w:hAnsi="Wingdings" w:hint="default"/>
+        <w:sz w:val="20"/>
+      </w:rPr>
+    </w:lvl>
+    <w:lvl w:ilvl="5" w:tentative="1">
+      <w:start w:val="1"/>
+      <w:numFmt w:val="bullet"/>
+      <w:lvlText w:val=""/>
+      <w:lvlJc w:val="left"/>
+      <w:pPr>
+        <w:tabs>
+          <w:tab w:val="num" w:pos="4320"/>
+        </w:tabs>
+        <w:ind w:left="4320" w:hanging="360"/>
+      </w:pPr>
+      <w:rPr>
+        <w:rFonts w:ascii="Wingdings" w:hAnsi="Wingdings" w:hint="default"/>
+        <w:sz w:val="20"/>
+      </w:rPr>
+    </w:lvl>
+    <w:lvl w:ilvl="6" w:tentative="1">
+      <w:start w:val="1"/>
+      <w:numFmt w:val="bullet"/>
+      <w:lvlText w:val=""/>
+      <w:lvlJc w:val="left"/>
+      <w:pPr>
+        <w:tabs>
+          <w:tab w:val="num" w:pos="5040"/>
+        </w:tabs>
+        <w:ind w:left="5040" w:hanging="360"/>
+      </w:pPr>
+      <w:rPr>
+        <w:rFonts w:ascii="Wingdings" w:hAnsi="Wingdings" w:hint="default"/>
+        <w:sz w:val="20"/>
+      </w:rPr>
+    </w:lvl>
+    <w:lvl w:ilvl="7" w:tentative="1">
+      <w:start w:val="1"/>
+      <w:numFmt w:val="bullet"/>
+      <w:lvlText w:val=""/>
+      <w:lvlJc w:val="left"/>
+      <w:pPr>
+        <w:tabs>
+          <w:tab w:val="num" w:pos="5760"/>
+        </w:tabs>
+        <w:ind w:left="5760" w:hanging="360"/>
+      </w:pPr>
+      <w:rPr>
+        <w:rFonts w:ascii="Wingdings" w:hAnsi="Wingdings" w:hint="default"/>
+        <w:sz w:val="20"/>
+      </w:rPr>
+    </w:lvl>
+    <w:lvl w:ilvl="8" w:tentative="1">
+      <w:start w:val="1"/>
+      <w:numFmt w:val="bullet"/>
+      <w:lvlText w:val=""/>
+      <w:lvlJc w:val="left"/>
+      <w:pPr>
+        <w:tabs>
+          <w:tab w:val="num" w:pos="6480"/>
+        </w:tabs>
+        <w:ind w:left="6480" w:hanging="360"/>
+      </w:pPr>
+      <w:rPr>
+        <w:rFonts w:ascii="Wingdings" w:hAnsi="Wingdings" w:hint="default"/>
+        <w:sz w:val="20"/>
+      </w:rPr>
+    </w:lvl>
+  </w:abstractNum>
+  <w:abstractNum w:abstractNumId="14" w15:restartNumberingAfterBreak="0">
     <w:nsid w:val="797145A2"/>
     <w:multiLevelType w:val="hybridMultilevel"/>
     <w:tmpl w:val="1CA8CD18"/>
@@ -4177,13 +5175,16 @@
     <w:abstractNumId w:val="10"/>
   </w:num>
   <w:num w:numId="12">
-    <w:abstractNumId w:val="13"/>
+    <w:abstractNumId w:val="14"/>
   </w:num>
   <w:num w:numId="13">
     <w:abstractNumId w:val="9"/>
   </w:num>
   <w:num w:numId="14">
     <w:abstractNumId w:val="11"/>
+  </w:num>
+  <w:num w:numId="15">
+    <w:abstractNumId w:val="13"/>
   </w:num>
 </w:numbering>
 </file>
@@ -4274,6 +5275,7 @@
     <w:lsdException w:name="Block Text" w:semiHidden="1" w:unhideWhenUsed="1"/>
     <w:lsdException w:name="Hyperlink" w:semiHidden="1" w:uiPriority="99" w:unhideWhenUsed="1"/>
     <w:lsdException w:name="FollowedHyperlink" w:semiHidden="1" w:unhideWhenUsed="1"/>
+    <w:lsdException w:name="Strong" w:uiPriority="22" w:qFormat="1"/>
     <w:lsdException w:name="Document Map" w:semiHidden="1" w:unhideWhenUsed="1"/>
     <w:lsdException w:name="Plain Text" w:semiHidden="1" w:unhideWhenUsed="1"/>
     <w:lsdException w:name="E-mail Signature" w:semiHidden="1" w:unhideWhenUsed="1"/>
@@ -4749,7 +5751,6 @@
   <w:style w:type="character" w:default="1" w:styleId="DefaultParagraphFont">
     <w:name w:val="Default Paragraph Font"/>
     <w:uiPriority w:val="1"/>
-    <w:semiHidden/>
     <w:unhideWhenUsed/>
   </w:style>
   <w:style w:type="table" w:default="1" w:styleId="TableNormal">
@@ -5862,6 +6863,93 @@
     <w:name w:val="citation-118"/>
     <w:basedOn w:val="DefaultParagraphFont"/>
     <w:rsid w:val="00421FB3"/>
+  </w:style>
+  <w:style w:type="character" w:styleId="Strong">
+    <w:name w:val="Strong"/>
+    <w:basedOn w:val="DefaultParagraphFont"/>
+    <w:uiPriority w:val="22"/>
+    <w:qFormat/>
+    <w:rsid w:val="002B334B"/>
+    <w:rPr>
+      <w:b/>
+      <w:bCs/>
+    </w:rPr>
+  </w:style>
+  <w:style w:type="table" w:styleId="GridTable4-Accent1">
+    <w:name w:val="Grid Table 4 Accent 1"/>
+    <w:basedOn w:val="TableNormal"/>
+    <w:uiPriority w:val="49"/>
+    <w:rsid w:val="00175A00"/>
+    <w:pPr>
+      <w:spacing w:after="0"/>
+    </w:pPr>
+    <w:tblPr>
+      <w:tblStyleRowBandSize w:val="1"/>
+      <w:tblStyleColBandSize w:val="1"/>
+      <w:tblBorders>
+        <w:top w:val="single" w:sz="4" w:space="0" w:color="45B0E1" w:themeColor="accent1" w:themeTint="99"/>
+        <w:left w:val="single" w:sz="4" w:space="0" w:color="45B0E1" w:themeColor="accent1" w:themeTint="99"/>
+        <w:bottom w:val="single" w:sz="4" w:space="0" w:color="45B0E1" w:themeColor="accent1" w:themeTint="99"/>
+        <w:right w:val="single" w:sz="4" w:space="0" w:color="45B0E1" w:themeColor="accent1" w:themeTint="99"/>
+        <w:insideH w:val="single" w:sz="4" w:space="0" w:color="45B0E1" w:themeColor="accent1" w:themeTint="99"/>
+        <w:insideV w:val="single" w:sz="4" w:space="0" w:color="45B0E1" w:themeColor="accent1" w:themeTint="99"/>
+      </w:tblBorders>
+    </w:tblPr>
+    <w:tblStylePr w:type="firstRow">
+      <w:rPr>
+        <w:b/>
+        <w:bCs/>
+        <w:color w:val="FFFFFF" w:themeColor="background1"/>
+      </w:rPr>
+      <w:tblPr/>
+      <w:tcPr>
+        <w:tcBorders>
+          <w:top w:val="single" w:sz="4" w:space="0" w:color="156082" w:themeColor="accent1"/>
+          <w:left w:val="single" w:sz="4" w:space="0" w:color="156082" w:themeColor="accent1"/>
+          <w:bottom w:val="single" w:sz="4" w:space="0" w:color="156082" w:themeColor="accent1"/>
+          <w:right w:val="single" w:sz="4" w:space="0" w:color="156082" w:themeColor="accent1"/>
+          <w:insideH w:val="nil"/>
+          <w:insideV w:val="nil"/>
+        </w:tcBorders>
+        <w:shd w:val="clear" w:color="auto" w:fill="156082" w:themeFill="accent1"/>
+      </w:tcPr>
+    </w:tblStylePr>
+    <w:tblStylePr w:type="lastRow">
+      <w:rPr>
+        <w:b/>
+        <w:bCs/>
+      </w:rPr>
+      <w:tblPr/>
+      <w:tcPr>
+        <w:tcBorders>
+          <w:top w:val="double" w:sz="4" w:space="0" w:color="156082" w:themeColor="accent1"/>
+        </w:tcBorders>
+      </w:tcPr>
+    </w:tblStylePr>
+    <w:tblStylePr w:type="firstCol">
+      <w:rPr>
+        <w:b/>
+        <w:bCs/>
+      </w:rPr>
+    </w:tblStylePr>
+    <w:tblStylePr w:type="lastCol">
+      <w:rPr>
+        <w:b/>
+        <w:bCs/>
+      </w:rPr>
+    </w:tblStylePr>
+    <w:tblStylePr w:type="band1Vert">
+      <w:tblPr/>
+      <w:tcPr>
+        <w:shd w:val="clear" w:color="auto" w:fill="C1E4F5" w:themeFill="accent1" w:themeFillTint="33"/>
+      </w:tcPr>
+    </w:tblStylePr>
+    <w:tblStylePr w:type="band1Horz">
+      <w:tblPr/>
+      <w:tcPr>
+        <w:shd w:val="clear" w:color="auto" w:fill="C1E4F5" w:themeFill="accent1" w:themeFillTint="33"/>
+      </w:tcPr>
+    </w:tblStylePr>
   </w:style>
 </w:styles>
 </file>

</xml_diff>